<commit_message>
Modified the Requirements_TeamApple so it includes Descriptions and Justifications of Requirements.
</commit_message>
<xml_diff>
--- a/doc/Requirements_TeamApple.docx
+++ b/doc/Requirements_TeamApple.docx
@@ -34,15 +34,7 @@
         <w:t>This document details what Team Apple will implement in GGC’s Scheduler for professors and administrators. Implemented features are meant to automate GGC’s currently manual Scheduler</w:t>
       </w:r>
       <w:r>
-        <w:t xml:space="preserve"> </w:t>
-      </w:r>
-      <w:proofErr w:type="gramStart"/>
-      <w:r>
-        <w:t>in order to</w:t>
-      </w:r>
-      <w:proofErr w:type="gramEnd"/>
-      <w:r>
-        <w:t xml:space="preserve"> make the process more efficient and to ensure professors are most satisfied with the times and courses they teach.</w:t>
+        <w:t xml:space="preserve"> in order to make the process more efficient and to ensure professors are most satisfied with the times and courses they teach.</w:t>
       </w:r>
     </w:p>
     <w:p>
@@ -57,7 +49,6 @@
         <w:t>Functional Requirements</w:t>
       </w:r>
     </w:p>
-    <w:p/>
     <w:tbl>
       <w:tblPr>
         <w:tblStyle w:val="TableGrid"/>
@@ -215,14 +206,15 @@
         <w:tblLook w:val="04A0" w:firstRow="1" w:lastRow="0" w:firstColumn="1" w:lastColumn="0" w:noHBand="0" w:noVBand="1"/>
       </w:tblPr>
       <w:tblGrid>
-        <w:gridCol w:w="985"/>
-        <w:gridCol w:w="7380"/>
-        <w:gridCol w:w="985"/>
+        <w:gridCol w:w="923"/>
+        <w:gridCol w:w="5376"/>
+        <w:gridCol w:w="2074"/>
+        <w:gridCol w:w="977"/>
       </w:tblGrid>
       <w:tr>
         <w:tc>
           <w:tcPr>
-            <w:tcW w:w="985" w:type="dxa"/>
+            <w:tcW w:w="895" w:type="dxa"/>
             <w:shd w:val="clear" w:color="auto" w:fill="BFBFBF" w:themeFill="background1" w:themeFillShade="BF"/>
           </w:tcPr>
           <w:p>
@@ -236,18 +228,18 @@
         </w:tc>
         <w:tc>
           <w:tcPr>
-            <w:tcW w:w="7380" w:type="dxa"/>
-            <w:shd w:val="clear" w:color="auto" w:fill="BFBFBF" w:themeFill="background1" w:themeFillShade="BF"/>
-          </w:tcPr>
-          <w:p>
-            <w:r>
-              <w:t>Justification</w:t>
-            </w:r>
-          </w:p>
-        </w:tc>
-        <w:tc>
-          <w:tcPr>
-            <w:tcW w:w="985" w:type="dxa"/>
+            <w:tcW w:w="5400" w:type="dxa"/>
+            <w:shd w:val="clear" w:color="auto" w:fill="BFBFBF" w:themeFill="background1" w:themeFillShade="BF"/>
+          </w:tcPr>
+          <w:p>
+            <w:r>
+              <w:t>Description</w:t>
+            </w:r>
+          </w:p>
+        </w:tc>
+        <w:tc>
+          <w:tcPr>
+            <w:tcW w:w="2078" w:type="dxa"/>
             <w:shd w:val="clear" w:color="auto" w:fill="BFBFBF" w:themeFill="background1" w:themeFillShade="BF"/>
           </w:tcPr>
           <w:p>
@@ -255,6 +247,20 @@
               <w:jc w:val="center"/>
             </w:pPr>
             <w:r>
+              <w:t>Justification</w:t>
+            </w:r>
+          </w:p>
+        </w:tc>
+        <w:tc>
+          <w:tcPr>
+            <w:tcW w:w="977" w:type="dxa"/>
+            <w:shd w:val="clear" w:color="auto" w:fill="BFBFBF" w:themeFill="background1" w:themeFillShade="BF"/>
+          </w:tcPr>
+          <w:p>
+            <w:pPr>
+              <w:jc w:val="center"/>
+            </w:pPr>
+            <w:r>
               <w:t>Priority</w:t>
             </w:r>
           </w:p>
@@ -263,24 +269,18 @@
       <w:tr>
         <w:tc>
           <w:tcPr>
-            <w:tcW w:w="985" w:type="dxa"/>
-            <w:shd w:val="clear" w:color="auto" w:fill="BFBFBF" w:themeFill="background1" w:themeFillShade="BF"/>
-          </w:tcPr>
-          <w:p>
-            <w:r>
-              <w:t>A</w:t>
-            </w:r>
-            <w:r>
-              <w:t>U</w:t>
-            </w:r>
-            <w:r>
-              <w:t>001</w:t>
-            </w:r>
-          </w:p>
-        </w:tc>
-        <w:tc>
-          <w:tcPr>
-            <w:tcW w:w="7380" w:type="dxa"/>
+            <w:tcW w:w="895" w:type="dxa"/>
+            <w:shd w:val="clear" w:color="auto" w:fill="BFBFBF" w:themeFill="background1" w:themeFillShade="BF"/>
+          </w:tcPr>
+          <w:p>
+            <w:r>
+              <w:t>AU001</w:t>
+            </w:r>
+          </w:p>
+        </w:tc>
+        <w:tc>
+          <w:tcPr>
+            <w:tcW w:w="5400" w:type="dxa"/>
           </w:tcPr>
           <w:p>
             <w:r>
@@ -290,7 +290,20 @@
         </w:tc>
         <w:tc>
           <w:tcPr>
-            <w:tcW w:w="985" w:type="dxa"/>
+            <w:tcW w:w="2078" w:type="dxa"/>
+          </w:tcPr>
+          <w:p>
+            <w:r>
+              <w:t>To secure private information</w:t>
+            </w:r>
+            <w:r>
+              <w:t xml:space="preserve"> and separate professors from admins</w:t>
+            </w:r>
+          </w:p>
+        </w:tc>
+        <w:tc>
+          <w:tcPr>
+            <w:tcW w:w="977" w:type="dxa"/>
           </w:tcPr>
           <w:p>
             <w:r>
@@ -302,40 +315,38 @@
       <w:tr>
         <w:tc>
           <w:tcPr>
-            <w:tcW w:w="985" w:type="dxa"/>
-            <w:shd w:val="clear" w:color="auto" w:fill="BFBFBF" w:themeFill="background1" w:themeFillShade="BF"/>
-          </w:tcPr>
-          <w:p>
-            <w:r>
-              <w:t>A</w:t>
-            </w:r>
-            <w:r>
-              <w:t>U</w:t>
-            </w:r>
-            <w:r>
-              <w:t>002</w:t>
-            </w:r>
-          </w:p>
-        </w:tc>
-        <w:tc>
-          <w:tcPr>
-            <w:tcW w:w="7380" w:type="dxa"/>
-          </w:tcPr>
-          <w:p>
-            <w:r>
-              <w:t>The password field</w:t>
-            </w:r>
-            <w:r>
-              <w:t xml:space="preserve"> for the login</w:t>
-            </w:r>
-            <w:r>
-              <w:t xml:space="preserve"> must be encrypted.</w:t>
-            </w:r>
-          </w:p>
-        </w:tc>
-        <w:tc>
-          <w:tcPr>
-            <w:tcW w:w="985" w:type="dxa"/>
+            <w:tcW w:w="895" w:type="dxa"/>
+            <w:shd w:val="clear" w:color="auto" w:fill="BFBFBF" w:themeFill="background1" w:themeFillShade="BF"/>
+          </w:tcPr>
+          <w:p>
+            <w:r>
+              <w:t>AU002</w:t>
+            </w:r>
+          </w:p>
+        </w:tc>
+        <w:tc>
+          <w:tcPr>
+            <w:tcW w:w="5400" w:type="dxa"/>
+          </w:tcPr>
+          <w:p>
+            <w:r>
+              <w:t>The password field for the login must be encrypted.</w:t>
+            </w:r>
+          </w:p>
+        </w:tc>
+        <w:tc>
+          <w:tcPr>
+            <w:tcW w:w="2078" w:type="dxa"/>
+          </w:tcPr>
+          <w:p>
+            <w:r>
+              <w:t>To secure passwords so hackers can’t easily steal or see private information</w:t>
+            </w:r>
+          </w:p>
+        </w:tc>
+        <w:tc>
+          <w:tcPr>
+            <w:tcW w:w="977" w:type="dxa"/>
           </w:tcPr>
           <w:p>
             <w:r>
@@ -347,27 +358,18 @@
       <w:tr>
         <w:tc>
           <w:tcPr>
-            <w:tcW w:w="985" w:type="dxa"/>
-            <w:shd w:val="clear" w:color="auto" w:fill="BFBFBF" w:themeFill="background1" w:themeFillShade="BF"/>
-          </w:tcPr>
-          <w:p>
-            <w:r>
-              <w:t>A</w:t>
-            </w:r>
-            <w:r>
-              <w:t>U</w:t>
-            </w:r>
-            <w:r>
-              <w:t>00</w:t>
-            </w:r>
-            <w:r>
-              <w:t>3</w:t>
-            </w:r>
-          </w:p>
-        </w:tc>
-        <w:tc>
-          <w:tcPr>
-            <w:tcW w:w="7380" w:type="dxa"/>
+            <w:tcW w:w="895" w:type="dxa"/>
+            <w:shd w:val="clear" w:color="auto" w:fill="BFBFBF" w:themeFill="background1" w:themeFillShade="BF"/>
+          </w:tcPr>
+          <w:p>
+            <w:r>
+              <w:t>AU003</w:t>
+            </w:r>
+          </w:p>
+        </w:tc>
+        <w:tc>
+          <w:tcPr>
+            <w:tcW w:w="5400" w:type="dxa"/>
           </w:tcPr>
           <w:p>
             <w:r>
@@ -377,7 +379,23 @@
         </w:tc>
         <w:tc>
           <w:tcPr>
-            <w:tcW w:w="985" w:type="dxa"/>
+            <w:tcW w:w="2078" w:type="dxa"/>
+          </w:tcPr>
+          <w:p>
+            <w:r>
+              <w:t>To give admin</w:t>
+            </w:r>
+            <w:r>
+              <w:t xml:space="preserve">s </w:t>
+            </w:r>
+            <w:r>
+              <w:t>better control over the schedule</w:t>
+            </w:r>
+          </w:p>
+        </w:tc>
+        <w:tc>
+          <w:tcPr>
+            <w:tcW w:w="977" w:type="dxa"/>
           </w:tcPr>
           <w:p>
             <w:r>
@@ -389,24 +407,18 @@
       <w:tr>
         <w:tc>
           <w:tcPr>
-            <w:tcW w:w="985" w:type="dxa"/>
-            <w:shd w:val="clear" w:color="auto" w:fill="BFBFBF" w:themeFill="background1" w:themeFillShade="BF"/>
-          </w:tcPr>
-          <w:p>
-            <w:r>
-              <w:t>A</w:t>
-            </w:r>
-            <w:r>
-              <w:t>U</w:t>
-            </w:r>
-            <w:r>
-              <w:t>003</w:t>
-            </w:r>
-          </w:p>
-        </w:tc>
-        <w:tc>
-          <w:tcPr>
-            <w:tcW w:w="7380" w:type="dxa"/>
+            <w:tcW w:w="895" w:type="dxa"/>
+            <w:shd w:val="clear" w:color="auto" w:fill="BFBFBF" w:themeFill="background1" w:themeFillShade="BF"/>
+          </w:tcPr>
+          <w:p>
+            <w:r>
+              <w:t>AU003</w:t>
+            </w:r>
+          </w:p>
+        </w:tc>
+        <w:tc>
+          <w:tcPr>
+            <w:tcW w:w="5400" w:type="dxa"/>
           </w:tcPr>
           <w:p>
             <w:r>
@@ -416,7 +428,17 @@
         </w:tc>
         <w:tc>
           <w:tcPr>
-            <w:tcW w:w="985" w:type="dxa"/>
+            <w:tcW w:w="2078" w:type="dxa"/>
+          </w:tcPr>
+          <w:p>
+            <w:r>
+              <w:t>To allow new admins to be added</w:t>
+            </w:r>
+          </w:p>
+        </w:tc>
+        <w:tc>
+          <w:tcPr>
+            <w:tcW w:w="977" w:type="dxa"/>
           </w:tcPr>
           <w:p>
             <w:r>
@@ -428,7 +450,7 @@
       <w:tr>
         <w:tc>
           <w:tcPr>
-            <w:tcW w:w="985" w:type="dxa"/>
+            <w:tcW w:w="895" w:type="dxa"/>
             <w:shd w:val="clear" w:color="auto" w:fill="BFBFBF" w:themeFill="background1" w:themeFillShade="BF"/>
           </w:tcPr>
           <w:p>
@@ -439,17 +461,363 @@
         </w:tc>
         <w:tc>
           <w:tcPr>
-            <w:tcW w:w="7380" w:type="dxa"/>
-          </w:tcPr>
-          <w:p>
-            <w:r>
-              <w:t xml:space="preserve">Professors must be able to search for courses with the options of: Course number, Department, Course title, </w:t>
-            </w:r>
-            <w:r>
-              <w:t xml:space="preserve">and </w:t>
-            </w:r>
-            <w:r>
-              <w:t>Days and time of course</w:t>
+            <w:tcW w:w="5400" w:type="dxa"/>
+          </w:tcPr>
+          <w:p>
+            <w:r>
+              <w:t>Professors must be able to search for courses with the options of: Course number, Department, Course title, and Days and time of course.</w:t>
+            </w:r>
+          </w:p>
+        </w:tc>
+        <w:tc>
+          <w:tcPr>
+            <w:tcW w:w="2078" w:type="dxa"/>
+          </w:tcPr>
+          <w:p>
+            <w:r>
+              <w:t>To allow registration for certain classes to become easier</w:t>
+            </w:r>
+          </w:p>
+        </w:tc>
+        <w:tc>
+          <w:tcPr>
+            <w:tcW w:w="977" w:type="dxa"/>
+          </w:tcPr>
+          <w:p>
+            <w:r>
+              <w:t>H</w:t>
+            </w:r>
+          </w:p>
+        </w:tc>
+      </w:tr>
+      <w:tr>
+        <w:tc>
+          <w:tcPr>
+            <w:tcW w:w="895" w:type="dxa"/>
+            <w:shd w:val="clear" w:color="auto" w:fill="BFBFBF" w:themeFill="background1" w:themeFillShade="BF"/>
+          </w:tcPr>
+          <w:p>
+            <w:r>
+              <w:t>PR002</w:t>
+            </w:r>
+          </w:p>
+        </w:tc>
+        <w:tc>
+          <w:tcPr>
+            <w:tcW w:w="5400" w:type="dxa"/>
+          </w:tcPr>
+          <w:p>
+            <w:r>
+              <w:t>Professors must be able to allocate a set number of points towards the courses they want.</w:t>
+            </w:r>
+          </w:p>
+        </w:tc>
+        <w:tc>
+          <w:tcPr>
+            <w:tcW w:w="2078" w:type="dxa"/>
+          </w:tcPr>
+          <w:p>
+            <w:r>
+              <w:t>To show the extent a professor wants a schedule so higher points get priority</w:t>
+            </w:r>
+          </w:p>
+        </w:tc>
+        <w:tc>
+          <w:tcPr>
+            <w:tcW w:w="977" w:type="dxa"/>
+          </w:tcPr>
+          <w:p>
+            <w:r>
+              <w:t>H</w:t>
+            </w:r>
+          </w:p>
+        </w:tc>
+      </w:tr>
+      <w:tr>
+        <w:tc>
+          <w:tcPr>
+            <w:tcW w:w="895" w:type="dxa"/>
+            <w:shd w:val="clear" w:color="auto" w:fill="BFBFBF" w:themeFill="background1" w:themeFillShade="BF"/>
+          </w:tcPr>
+          <w:p>
+            <w:r>
+              <w:t>PR003</w:t>
+            </w:r>
+          </w:p>
+        </w:tc>
+        <w:tc>
+          <w:tcPr>
+            <w:tcW w:w="5400" w:type="dxa"/>
+          </w:tcPr>
+          <w:p>
+            <w:r>
+              <w:t>Professors must be able to edit preferences of the courses they want.</w:t>
+            </w:r>
+          </w:p>
+        </w:tc>
+        <w:tc>
+          <w:tcPr>
+            <w:tcW w:w="2078" w:type="dxa"/>
+          </w:tcPr>
+          <w:p>
+            <w:r>
+              <w:t xml:space="preserve">To allow professors working on important </w:t>
+            </w:r>
+            <w:r>
+              <w:lastRenderedPageBreak/>
+              <w:t>grants to easily get the class they need</w:t>
+            </w:r>
+          </w:p>
+        </w:tc>
+        <w:tc>
+          <w:tcPr>
+            <w:tcW w:w="977" w:type="dxa"/>
+          </w:tcPr>
+          <w:p>
+            <w:r>
+              <w:lastRenderedPageBreak/>
+              <w:t>H</w:t>
+            </w:r>
+          </w:p>
+        </w:tc>
+      </w:tr>
+      <w:tr>
+        <w:tc>
+          <w:tcPr>
+            <w:tcW w:w="895" w:type="dxa"/>
+            <w:shd w:val="clear" w:color="auto" w:fill="BFBFBF" w:themeFill="background1" w:themeFillShade="BF"/>
+          </w:tcPr>
+          <w:p>
+            <w:r>
+              <w:t>PR004</w:t>
+            </w:r>
+          </w:p>
+        </w:tc>
+        <w:tc>
+          <w:tcPr>
+            <w:tcW w:w="5400" w:type="dxa"/>
+          </w:tcPr>
+          <w:p>
+            <w:r>
+              <w:t>Preferences must be fixed.</w:t>
+            </w:r>
+          </w:p>
+        </w:tc>
+        <w:tc>
+          <w:tcPr>
+            <w:tcW w:w="2078" w:type="dxa"/>
+          </w:tcPr>
+          <w:p>
+            <w:r>
+              <w:t>To show important professors with high priority</w:t>
+            </w:r>
+          </w:p>
+        </w:tc>
+        <w:tc>
+          <w:tcPr>
+            <w:tcW w:w="977" w:type="dxa"/>
+          </w:tcPr>
+          <w:p>
+            <w:r>
+              <w:t>H</w:t>
+            </w:r>
+          </w:p>
+        </w:tc>
+      </w:tr>
+      <w:tr>
+        <w:tc>
+          <w:tcPr>
+            <w:tcW w:w="895" w:type="dxa"/>
+            <w:shd w:val="clear" w:color="auto" w:fill="BFBFBF" w:themeFill="background1" w:themeFillShade="BF"/>
+          </w:tcPr>
+          <w:p>
+            <w:r>
+              <w:t>PR005</w:t>
+            </w:r>
+          </w:p>
+        </w:tc>
+        <w:tc>
+          <w:tcPr>
+            <w:tcW w:w="5400" w:type="dxa"/>
+          </w:tcPr>
+          <w:p>
+            <w:r>
+              <w:t>Professors must be able to add times they are available.</w:t>
+            </w:r>
+          </w:p>
+        </w:tc>
+        <w:tc>
+          <w:tcPr>
+            <w:tcW w:w="2078" w:type="dxa"/>
+          </w:tcPr>
+          <w:p>
+            <w:r>
+              <w:t>To show</w:t>
+            </w:r>
+            <w:r>
+              <w:t xml:space="preserve"> times professors can teach</w:t>
+            </w:r>
+          </w:p>
+        </w:tc>
+        <w:tc>
+          <w:tcPr>
+            <w:tcW w:w="977" w:type="dxa"/>
+          </w:tcPr>
+          <w:p>
+            <w:r>
+              <w:t>H</w:t>
+            </w:r>
+          </w:p>
+        </w:tc>
+      </w:tr>
+      <w:tr>
+        <w:tc>
+          <w:tcPr>
+            <w:tcW w:w="895" w:type="dxa"/>
+            <w:shd w:val="clear" w:color="auto" w:fill="BFBFBF" w:themeFill="background1" w:themeFillShade="BF"/>
+          </w:tcPr>
+          <w:p>
+            <w:r>
+              <w:t>PR006</w:t>
+            </w:r>
+          </w:p>
+        </w:tc>
+        <w:tc>
+          <w:tcPr>
+            <w:tcW w:w="5400" w:type="dxa"/>
+          </w:tcPr>
+          <w:p>
+            <w:r>
+              <w:t>Professors must be able to add times they are not available.</w:t>
+            </w:r>
+          </w:p>
+        </w:tc>
+        <w:tc>
+          <w:tcPr>
+            <w:tcW w:w="2078" w:type="dxa"/>
+          </w:tcPr>
+          <w:p>
+            <w:r>
+              <w:t>To show times professors absolutely cannot teach</w:t>
+            </w:r>
+          </w:p>
+        </w:tc>
+        <w:tc>
+          <w:tcPr>
+            <w:tcW w:w="977" w:type="dxa"/>
+          </w:tcPr>
+          <w:p>
+            <w:r>
+              <w:t>H</w:t>
+            </w:r>
+          </w:p>
+        </w:tc>
+      </w:tr>
+      <w:tr>
+        <w:tc>
+          <w:tcPr>
+            <w:tcW w:w="895" w:type="dxa"/>
+            <w:shd w:val="clear" w:color="auto" w:fill="BFBFBF" w:themeFill="background1" w:themeFillShade="BF"/>
+          </w:tcPr>
+          <w:p>
+            <w:r>
+              <w:t>PR007</w:t>
+            </w:r>
+          </w:p>
+        </w:tc>
+        <w:tc>
+          <w:tcPr>
+            <w:tcW w:w="5400" w:type="dxa"/>
+          </w:tcPr>
+          <w:p>
+            <w:r>
+              <w:t>Professors must be able to access a calendar schedule.</w:t>
+            </w:r>
+          </w:p>
+        </w:tc>
+        <w:tc>
+          <w:tcPr>
+            <w:tcW w:w="2078" w:type="dxa"/>
+          </w:tcPr>
+          <w:p>
+            <w:r>
+              <w:t>So professors can see a visual of their courses</w:t>
+            </w:r>
+          </w:p>
+        </w:tc>
+        <w:tc>
+          <w:tcPr>
+            <w:tcW w:w="977" w:type="dxa"/>
+          </w:tcPr>
+          <w:p>
+            <w:r>
+              <w:t>H</w:t>
+            </w:r>
+          </w:p>
+        </w:tc>
+      </w:tr>
+      <w:tr>
+        <w:tc>
+          <w:tcPr>
+            <w:tcW w:w="895" w:type="dxa"/>
+            <w:shd w:val="clear" w:color="auto" w:fill="BFBFBF" w:themeFill="background1" w:themeFillShade="BF"/>
+          </w:tcPr>
+          <w:p>
+            <w:r>
+              <w:t>PR008</w:t>
+            </w:r>
+          </w:p>
+        </w:tc>
+        <w:tc>
+          <w:tcPr>
+            <w:tcW w:w="5400" w:type="dxa"/>
+          </w:tcPr>
+          <w:p>
+            <w:r>
+              <w:t>The hours of professors instruct must be kept track of.</w:t>
+            </w:r>
+          </w:p>
+        </w:tc>
+        <w:tc>
+          <w:tcPr>
+            <w:tcW w:w="2078" w:type="dxa"/>
+          </w:tcPr>
+          <w:p>
+            <w:r>
+              <w:t>So professors don’t go over their teaching limit</w:t>
+            </w:r>
+          </w:p>
+        </w:tc>
+        <w:tc>
+          <w:tcPr>
+            <w:tcW w:w="977" w:type="dxa"/>
+          </w:tcPr>
+          <w:p>
+            <w:r>
+              <w:t>H</w:t>
+            </w:r>
+          </w:p>
+        </w:tc>
+      </w:tr>
+      <w:tr>
+        <w:tc>
+          <w:tcPr>
+            <w:tcW w:w="895" w:type="dxa"/>
+            <w:shd w:val="clear" w:color="auto" w:fill="BFBFBF" w:themeFill="background1" w:themeFillShade="BF"/>
+          </w:tcPr>
+          <w:p>
+            <w:r>
+              <w:t>PR009</w:t>
+            </w:r>
+          </w:p>
+        </w:tc>
+        <w:tc>
+          <w:tcPr>
+            <w:tcW w:w="5400" w:type="dxa"/>
+          </w:tcPr>
+          <w:p>
+            <w:r>
+              <w:t>Professors must be provided information of the initial professor that already has a preferred time they want</w:t>
             </w:r>
             <w:r>
               <w:t>.</w:t>
@@ -458,7 +826,60 @@
         </w:tc>
         <w:tc>
           <w:tcPr>
-            <w:tcW w:w="985" w:type="dxa"/>
+            <w:tcW w:w="2078" w:type="dxa"/>
+          </w:tcPr>
+          <w:p>
+            <w:r>
+              <w:t>So professors can discuss how to resolve conflicts</w:t>
+            </w:r>
+          </w:p>
+        </w:tc>
+        <w:tc>
+          <w:tcPr>
+            <w:tcW w:w="977" w:type="dxa"/>
+          </w:tcPr>
+          <w:p>
+            <w:r>
+              <w:t>M</w:t>
+            </w:r>
+          </w:p>
+        </w:tc>
+      </w:tr>
+      <w:tr>
+        <w:tc>
+          <w:tcPr>
+            <w:tcW w:w="895" w:type="dxa"/>
+            <w:shd w:val="clear" w:color="auto" w:fill="BFBFBF" w:themeFill="background1" w:themeFillShade="BF"/>
+          </w:tcPr>
+          <w:p>
+            <w:r>
+              <w:t>AD001</w:t>
+            </w:r>
+          </w:p>
+        </w:tc>
+        <w:tc>
+          <w:tcPr>
+            <w:tcW w:w="5400" w:type="dxa"/>
+          </w:tcPr>
+          <w:p>
+            <w:r>
+              <w:t>Administrators must be able to add and remove courses and sections.</w:t>
+            </w:r>
+          </w:p>
+        </w:tc>
+        <w:tc>
+          <w:tcPr>
+            <w:tcW w:w="2078" w:type="dxa"/>
+          </w:tcPr>
+          <w:p>
+            <w:r>
+              <w:t>To be able to modify any last minute changes</w:t>
+            </w:r>
+          </w:p>
+        </w:tc>
+        <w:tc>
+          <w:tcPr>
+            <w:tcW w:w="977" w:type="dxa"/>
           </w:tcPr>
           <w:p>
             <w:r>
@@ -470,31 +891,124 @@
       <w:tr>
         <w:tc>
           <w:tcPr>
-            <w:tcW w:w="985" w:type="dxa"/>
-            <w:shd w:val="clear" w:color="auto" w:fill="BFBFBF" w:themeFill="background1" w:themeFillShade="BF"/>
-          </w:tcPr>
-          <w:p>
-            <w:r>
-              <w:t>PR002</w:t>
-            </w:r>
-          </w:p>
-        </w:tc>
-        <w:tc>
-          <w:tcPr>
-            <w:tcW w:w="7380" w:type="dxa"/>
-          </w:tcPr>
-          <w:p>
-            <w:r>
-              <w:t>Professors must be able to allocate a set number of points towards the courses they want</w:t>
-            </w:r>
-            <w:r>
-              <w:t>.</w:t>
-            </w:r>
-          </w:p>
-        </w:tc>
-        <w:tc>
-          <w:tcPr>
-            <w:tcW w:w="985" w:type="dxa"/>
+            <w:tcW w:w="895" w:type="dxa"/>
+            <w:shd w:val="clear" w:color="auto" w:fill="BFBFBF" w:themeFill="background1" w:themeFillShade="BF"/>
+          </w:tcPr>
+          <w:p>
+            <w:r>
+              <w:t>AD002</w:t>
+            </w:r>
+          </w:p>
+        </w:tc>
+        <w:tc>
+          <w:tcPr>
+            <w:tcW w:w="5400" w:type="dxa"/>
+          </w:tcPr>
+          <w:p>
+            <w:r>
+              <w:t>Administrators must be able to use a simple filter using course number and sections.</w:t>
+            </w:r>
+          </w:p>
+        </w:tc>
+        <w:tc>
+          <w:tcPr>
+            <w:tcW w:w="2078" w:type="dxa"/>
+          </w:tcPr>
+          <w:p>
+            <w:r>
+              <w:t>To more easily find classes</w:t>
+            </w:r>
+          </w:p>
+        </w:tc>
+        <w:tc>
+          <w:tcPr>
+            <w:tcW w:w="977" w:type="dxa"/>
+          </w:tcPr>
+          <w:p>
+            <w:r>
+              <w:t>M</w:t>
+            </w:r>
+          </w:p>
+        </w:tc>
+      </w:tr>
+      <w:tr>
+        <w:tc>
+          <w:tcPr>
+            <w:tcW w:w="895" w:type="dxa"/>
+            <w:shd w:val="clear" w:color="auto" w:fill="BFBFBF" w:themeFill="background1" w:themeFillShade="BF"/>
+          </w:tcPr>
+          <w:p>
+            <w:r>
+              <w:t>AD003</w:t>
+            </w:r>
+          </w:p>
+        </w:tc>
+        <w:tc>
+          <w:tcPr>
+            <w:tcW w:w="5400" w:type="dxa"/>
+          </w:tcPr>
+          <w:p>
+            <w:r>
+              <w:t>Administrators must be able to use a complex filter using a course’s: Course Registration Number, Title, Section, Time and day, Class number, and Instructor</w:t>
+            </w:r>
+          </w:p>
+        </w:tc>
+        <w:tc>
+          <w:tcPr>
+            <w:tcW w:w="2078" w:type="dxa"/>
+          </w:tcPr>
+          <w:p>
+            <w:r>
+              <w:t>To more easily find classes simple filters don’t find</w:t>
+            </w:r>
+          </w:p>
+        </w:tc>
+        <w:tc>
+          <w:tcPr>
+            <w:tcW w:w="977" w:type="dxa"/>
+          </w:tcPr>
+          <w:p>
+            <w:r>
+              <w:t>L</w:t>
+            </w:r>
+          </w:p>
+        </w:tc>
+      </w:tr>
+      <w:tr>
+        <w:tc>
+          <w:tcPr>
+            <w:tcW w:w="895" w:type="dxa"/>
+            <w:shd w:val="clear" w:color="auto" w:fill="BFBFBF" w:themeFill="background1" w:themeFillShade="BF"/>
+          </w:tcPr>
+          <w:p>
+            <w:r>
+              <w:t>AD004</w:t>
+            </w:r>
+          </w:p>
+        </w:tc>
+        <w:tc>
+          <w:tcPr>
+            <w:tcW w:w="5400" w:type="dxa"/>
+          </w:tcPr>
+          <w:p>
+            <w:r>
+              <w:t>Administrators must be able to see a professor’s total hours of teaching based on the classes the professor registered for.</w:t>
+            </w:r>
+          </w:p>
+        </w:tc>
+        <w:tc>
+          <w:tcPr>
+            <w:tcW w:w="2078" w:type="dxa"/>
+          </w:tcPr>
+          <w:p>
+            <w:r>
+              <w:t>To see professors over their teaching limit</w:t>
+            </w:r>
+          </w:p>
+        </w:tc>
+        <w:tc>
+          <w:tcPr>
+            <w:tcW w:w="977" w:type="dxa"/>
           </w:tcPr>
           <w:p>
             <w:r>
@@ -506,28 +1020,90 @@
       <w:tr>
         <w:tc>
           <w:tcPr>
-            <w:tcW w:w="985" w:type="dxa"/>
-            <w:shd w:val="clear" w:color="auto" w:fill="BFBFBF" w:themeFill="background1" w:themeFillShade="BF"/>
-          </w:tcPr>
-          <w:p>
-            <w:r>
-              <w:t>PR003</w:t>
-            </w:r>
-          </w:p>
-        </w:tc>
-        <w:tc>
-          <w:tcPr>
-            <w:tcW w:w="7380" w:type="dxa"/>
-          </w:tcPr>
-          <w:p>
-            <w:r>
-              <w:t>Professors must be able to edit preferences of the courses they want.</w:t>
-            </w:r>
-          </w:p>
-        </w:tc>
-        <w:tc>
-          <w:tcPr>
-            <w:tcW w:w="985" w:type="dxa"/>
+            <w:tcW w:w="895" w:type="dxa"/>
+            <w:shd w:val="clear" w:color="auto" w:fill="BFBFBF" w:themeFill="background1" w:themeFillShade="BF"/>
+          </w:tcPr>
+          <w:p>
+            <w:r>
+              <w:t>AD005</w:t>
+            </w:r>
+          </w:p>
+        </w:tc>
+        <w:tc>
+          <w:tcPr>
+            <w:tcW w:w="5400" w:type="dxa"/>
+          </w:tcPr>
+          <w:p>
+            <w:r>
+              <w:t>Administrators must be able to upload classes into Microsoft Excel.</w:t>
+            </w:r>
+          </w:p>
+        </w:tc>
+        <w:tc>
+          <w:tcPr>
+            <w:tcW w:w="2078" w:type="dxa"/>
+          </w:tcPr>
+          <w:p>
+            <w:r>
+              <w:t xml:space="preserve">So admins can add </w:t>
+            </w:r>
+            <w:r>
+              <w:t>or archive classes</w:t>
+            </w:r>
+          </w:p>
+        </w:tc>
+        <w:tc>
+          <w:tcPr>
+            <w:tcW w:w="977" w:type="dxa"/>
+          </w:tcPr>
+          <w:p>
+            <w:r>
+              <w:t>M</w:t>
+            </w:r>
+          </w:p>
+        </w:tc>
+      </w:tr>
+      <w:tr>
+        <w:tc>
+          <w:tcPr>
+            <w:tcW w:w="895" w:type="dxa"/>
+            <w:shd w:val="clear" w:color="auto" w:fill="BFBFBF" w:themeFill="background1" w:themeFillShade="BF"/>
+          </w:tcPr>
+          <w:p>
+            <w:r>
+              <w:t>AD006</w:t>
+            </w:r>
+          </w:p>
+        </w:tc>
+        <w:tc>
+          <w:tcPr>
+            <w:tcW w:w="5400" w:type="dxa"/>
+          </w:tcPr>
+          <w:p>
+            <w:r>
+              <w:t>Administrators must be able to download classes from Microsoft Excel.</w:t>
+            </w:r>
+          </w:p>
+        </w:tc>
+        <w:tc>
+          <w:tcPr>
+            <w:tcW w:w="2078" w:type="dxa"/>
+          </w:tcPr>
+          <w:p>
+            <w:r>
+              <w:t xml:space="preserve">So admins can add </w:t>
+            </w:r>
+            <w:r>
+              <w:t xml:space="preserve">or archive </w:t>
+            </w:r>
+            <w:r>
+              <w:t>classes</w:t>
+            </w:r>
+          </w:p>
+        </w:tc>
+        <w:tc>
+          <w:tcPr>
+            <w:tcW w:w="977" w:type="dxa"/>
           </w:tcPr>
           <w:p>
             <w:r>
@@ -539,28 +1115,38 @@
       <w:tr>
         <w:tc>
           <w:tcPr>
-            <w:tcW w:w="985" w:type="dxa"/>
-            <w:shd w:val="clear" w:color="auto" w:fill="BFBFBF" w:themeFill="background1" w:themeFillShade="BF"/>
-          </w:tcPr>
-          <w:p>
-            <w:r>
-              <w:t>PR004</w:t>
-            </w:r>
-          </w:p>
-        </w:tc>
-        <w:tc>
-          <w:tcPr>
-            <w:tcW w:w="7380" w:type="dxa"/>
-          </w:tcPr>
-          <w:p>
-            <w:r>
-              <w:t>Preferences must be fixed.</w:t>
-            </w:r>
-          </w:p>
-        </w:tc>
-        <w:tc>
-          <w:tcPr>
-            <w:tcW w:w="985" w:type="dxa"/>
+            <w:tcW w:w="895" w:type="dxa"/>
+            <w:shd w:val="clear" w:color="auto" w:fill="BFBFBF" w:themeFill="background1" w:themeFillShade="BF"/>
+          </w:tcPr>
+          <w:p>
+            <w:r>
+              <w:t>AD007</w:t>
+            </w:r>
+          </w:p>
+        </w:tc>
+        <w:tc>
+          <w:tcPr>
+            <w:tcW w:w="5400" w:type="dxa"/>
+          </w:tcPr>
+          <w:p>
+            <w:r>
+              <w:t>Administrators must be able to download professor data from Microsoft Excel.</w:t>
+            </w:r>
+          </w:p>
+        </w:tc>
+        <w:tc>
+          <w:tcPr>
+            <w:tcW w:w="2078" w:type="dxa"/>
+          </w:tcPr>
+          <w:p>
+            <w:r>
+              <w:t>So admins can archive professor data</w:t>
+            </w:r>
+          </w:p>
+        </w:tc>
+        <w:tc>
+          <w:tcPr>
+            <w:tcW w:w="977" w:type="dxa"/>
           </w:tcPr>
           <w:p>
             <w:r>
@@ -572,160 +1158,81 @@
       <w:tr>
         <w:tc>
           <w:tcPr>
-            <w:tcW w:w="985" w:type="dxa"/>
-            <w:shd w:val="clear" w:color="auto" w:fill="BFBFBF" w:themeFill="background1" w:themeFillShade="BF"/>
-          </w:tcPr>
-          <w:p>
-            <w:r>
-              <w:t>PR005</w:t>
-            </w:r>
-          </w:p>
-        </w:tc>
-        <w:tc>
-          <w:tcPr>
-            <w:tcW w:w="7380" w:type="dxa"/>
-          </w:tcPr>
-          <w:p>
-            <w:r>
-              <w:t>Professors must be able to add times they are available.</w:t>
-            </w:r>
-          </w:p>
-        </w:tc>
-        <w:tc>
-          <w:tcPr>
-            <w:tcW w:w="985" w:type="dxa"/>
-          </w:tcPr>
-          <w:p>
-            <w:r>
-              <w:t>H</w:t>
-            </w:r>
-          </w:p>
-        </w:tc>
-      </w:tr>
-      <w:tr>
-        <w:tc>
-          <w:tcPr>
-            <w:tcW w:w="985" w:type="dxa"/>
-            <w:shd w:val="clear" w:color="auto" w:fill="BFBFBF" w:themeFill="background1" w:themeFillShade="BF"/>
-          </w:tcPr>
-          <w:p>
-            <w:r>
-              <w:t>PR006</w:t>
-            </w:r>
-          </w:p>
-        </w:tc>
-        <w:tc>
-          <w:tcPr>
-            <w:tcW w:w="7380" w:type="dxa"/>
-          </w:tcPr>
-          <w:p>
-            <w:r>
-              <w:t>Professors must be able to add times they are not available.</w:t>
-            </w:r>
-          </w:p>
-        </w:tc>
-        <w:tc>
-          <w:tcPr>
-            <w:tcW w:w="985" w:type="dxa"/>
-          </w:tcPr>
-          <w:p>
-            <w:r>
-              <w:t>H</w:t>
-            </w:r>
-          </w:p>
-        </w:tc>
-      </w:tr>
-      <w:tr>
-        <w:tc>
-          <w:tcPr>
-            <w:tcW w:w="985" w:type="dxa"/>
-            <w:shd w:val="clear" w:color="auto" w:fill="BFBFBF" w:themeFill="background1" w:themeFillShade="BF"/>
-          </w:tcPr>
-          <w:p>
-            <w:r>
-              <w:t>PR007</w:t>
-            </w:r>
-          </w:p>
-        </w:tc>
-        <w:tc>
-          <w:tcPr>
-            <w:tcW w:w="7380" w:type="dxa"/>
-          </w:tcPr>
-          <w:p>
-            <w:r>
-              <w:t>Professors must be able to access a calendar schedule.</w:t>
-            </w:r>
-          </w:p>
-        </w:tc>
-        <w:tc>
-          <w:tcPr>
-            <w:tcW w:w="985" w:type="dxa"/>
-          </w:tcPr>
-          <w:p>
-            <w:r>
-              <w:t>H</w:t>
-            </w:r>
-          </w:p>
-        </w:tc>
-      </w:tr>
-      <w:tr>
-        <w:tc>
-          <w:tcPr>
-            <w:tcW w:w="985" w:type="dxa"/>
-            <w:shd w:val="clear" w:color="auto" w:fill="BFBFBF" w:themeFill="background1" w:themeFillShade="BF"/>
-          </w:tcPr>
-          <w:p>
-            <w:r>
-              <w:t>PR008</w:t>
-            </w:r>
-          </w:p>
-        </w:tc>
-        <w:tc>
-          <w:tcPr>
-            <w:tcW w:w="7380" w:type="dxa"/>
-          </w:tcPr>
-          <w:p>
-            <w:r>
-              <w:t>The hours of professors instruct must be kept track of.</w:t>
-            </w:r>
-          </w:p>
-        </w:tc>
-        <w:tc>
-          <w:tcPr>
-            <w:tcW w:w="985" w:type="dxa"/>
-          </w:tcPr>
-          <w:p>
-            <w:r>
-              <w:t>H</w:t>
-            </w:r>
-          </w:p>
-        </w:tc>
-      </w:tr>
-      <w:tr>
-        <w:tc>
-          <w:tcPr>
-            <w:tcW w:w="985" w:type="dxa"/>
-            <w:shd w:val="clear" w:color="auto" w:fill="BFBFBF" w:themeFill="background1" w:themeFillShade="BF"/>
-          </w:tcPr>
-          <w:p>
-            <w:r>
-              <w:t>PR009</w:t>
-            </w:r>
-          </w:p>
-        </w:tc>
-        <w:tc>
-          <w:tcPr>
-            <w:tcW w:w="7380" w:type="dxa"/>
-          </w:tcPr>
-          <w:p>
-            <w:r>
-              <w:t>Professors must be provided information of the initial professor that already has a preferred time they want so both can discuss how to resolve their conflicting timeslots.</w:t>
-            </w:r>
-          </w:p>
-        </w:tc>
-        <w:tc>
-          <w:tcPr>
-            <w:tcW w:w="985" w:type="dxa"/>
+            <w:tcW w:w="895" w:type="dxa"/>
+            <w:shd w:val="clear" w:color="auto" w:fill="BFBFBF" w:themeFill="background1" w:themeFillShade="BF"/>
+          </w:tcPr>
+          <w:p>
+            <w:r>
+              <w:t>AD008</w:t>
+            </w:r>
+          </w:p>
+        </w:tc>
+        <w:tc>
+          <w:tcPr>
+            <w:tcW w:w="5400" w:type="dxa"/>
+          </w:tcPr>
+          <w:p>
+            <w:r>
+              <w:t>Administrators must be able to control entire sections of course data.</w:t>
+            </w:r>
+          </w:p>
+        </w:tc>
+        <w:tc>
+          <w:tcPr>
+            <w:tcW w:w="2078" w:type="dxa"/>
+          </w:tcPr>
+          <w:p>
+            <w:r>
+              <w:t>To more easily modify classes</w:t>
+            </w:r>
+          </w:p>
+        </w:tc>
+        <w:tc>
+          <w:tcPr>
+            <w:tcW w:w="977" w:type="dxa"/>
+          </w:tcPr>
+          <w:p>
+            <w:r>
+              <w:t>L</w:t>
+            </w:r>
+          </w:p>
+        </w:tc>
+      </w:tr>
+      <w:tr>
+        <w:tc>
+          <w:tcPr>
+            <w:tcW w:w="895" w:type="dxa"/>
+            <w:shd w:val="clear" w:color="auto" w:fill="BFBFBF" w:themeFill="background1" w:themeFillShade="BF"/>
+          </w:tcPr>
+          <w:p>
+            <w:r>
+              <w:t>AD009</w:t>
+            </w:r>
+          </w:p>
+        </w:tc>
+        <w:tc>
+          <w:tcPr>
+            <w:tcW w:w="5400" w:type="dxa"/>
+          </w:tcPr>
+          <w:p>
+            <w:r>
+              <w:t>Administrators must see overlaps within the calendar schedule.</w:t>
+            </w:r>
+          </w:p>
+        </w:tc>
+        <w:tc>
+          <w:tcPr>
+            <w:tcW w:w="2078" w:type="dxa"/>
+          </w:tcPr>
+          <w:p>
+            <w:r>
+              <w:t>To see where conflicts are</w:t>
+            </w:r>
+          </w:p>
+        </w:tc>
+        <w:tc>
+          <w:tcPr>
+            <w:tcW w:w="977" w:type="dxa"/>
           </w:tcPr>
           <w:p>
             <w:r>
@@ -737,124 +1244,38 @@
       <w:tr>
         <w:tc>
           <w:tcPr>
-            <w:tcW w:w="985" w:type="dxa"/>
-            <w:shd w:val="clear" w:color="auto" w:fill="BFBFBF" w:themeFill="background1" w:themeFillShade="BF"/>
-          </w:tcPr>
-          <w:p>
-            <w:r>
-              <w:t>AD001</w:t>
-            </w:r>
-          </w:p>
-        </w:tc>
-        <w:tc>
-          <w:tcPr>
-            <w:tcW w:w="7380" w:type="dxa"/>
-          </w:tcPr>
-          <w:p>
-            <w:r>
-              <w:t>Administrators must be able to add and remove courses and sections.</w:t>
-            </w:r>
-          </w:p>
-        </w:tc>
-        <w:tc>
-          <w:tcPr>
-            <w:tcW w:w="985" w:type="dxa"/>
-          </w:tcPr>
-          <w:p>
-            <w:r>
-              <w:t>H</w:t>
-            </w:r>
-          </w:p>
-        </w:tc>
-      </w:tr>
-      <w:tr>
-        <w:tc>
-          <w:tcPr>
-            <w:tcW w:w="985" w:type="dxa"/>
-            <w:shd w:val="clear" w:color="auto" w:fill="BFBFBF" w:themeFill="background1" w:themeFillShade="BF"/>
-          </w:tcPr>
-          <w:p>
-            <w:r>
-              <w:t>AD002</w:t>
-            </w:r>
-          </w:p>
-        </w:tc>
-        <w:tc>
-          <w:tcPr>
-            <w:tcW w:w="7380" w:type="dxa"/>
-          </w:tcPr>
-          <w:p>
-            <w:r>
-              <w:t xml:space="preserve">Administrators must be able to </w:t>
-            </w:r>
-            <w:r>
-              <w:t xml:space="preserve">use a simple </w:t>
-            </w:r>
-            <w:r>
-              <w:t>filter</w:t>
-            </w:r>
-            <w:r>
-              <w:t xml:space="preserve"> using</w:t>
-            </w:r>
-            <w:r>
-              <w:t xml:space="preserve"> </w:t>
-            </w:r>
-            <w:r>
-              <w:t>course</w:t>
-            </w:r>
-            <w:r>
-              <w:t xml:space="preserve"> number</w:t>
-            </w:r>
-            <w:r>
-              <w:t xml:space="preserve"> and sections.</w:t>
-            </w:r>
-          </w:p>
-        </w:tc>
-        <w:tc>
-          <w:tcPr>
-            <w:tcW w:w="985" w:type="dxa"/>
-          </w:tcPr>
-          <w:p>
-            <w:r>
-              <w:t>M</w:t>
-            </w:r>
-          </w:p>
-        </w:tc>
-      </w:tr>
-      <w:tr>
-        <w:tc>
-          <w:tcPr>
-            <w:tcW w:w="985" w:type="dxa"/>
-            <w:shd w:val="clear" w:color="auto" w:fill="BFBFBF" w:themeFill="background1" w:themeFillShade="BF"/>
-          </w:tcPr>
-          <w:p>
-            <w:r>
-              <w:t>AD003</w:t>
-            </w:r>
-          </w:p>
-        </w:tc>
-        <w:tc>
-          <w:tcPr>
-            <w:tcW w:w="7380" w:type="dxa"/>
-          </w:tcPr>
-          <w:p>
-            <w:r>
-              <w:t xml:space="preserve">Administrators must </w:t>
-            </w:r>
-            <w:r>
-              <w:t>be able to use a complex</w:t>
-            </w:r>
-            <w:r>
-              <w:t xml:space="preserve"> filter </w:t>
-            </w:r>
-            <w:r>
-              <w:t>using a course’s: Course Registration Number, Title, Section, Time and day, Class number, and Instructor</w:t>
-            </w:r>
-          </w:p>
-        </w:tc>
-        <w:tc>
-          <w:tcPr>
-            <w:tcW w:w="985" w:type="dxa"/>
+            <w:tcW w:w="895" w:type="dxa"/>
+            <w:shd w:val="clear" w:color="auto" w:fill="BFBFBF" w:themeFill="background1" w:themeFillShade="BF"/>
+          </w:tcPr>
+          <w:p>
+            <w:r>
+              <w:t>AD010</w:t>
+            </w:r>
+          </w:p>
+        </w:tc>
+        <w:tc>
+          <w:tcPr>
+            <w:tcW w:w="5400" w:type="dxa"/>
+          </w:tcPr>
+          <w:p>
+            <w:r>
+              <w:t>Visual filters must be implemented to show which classes have conflicts and which do not have conflicts.</w:t>
+            </w:r>
+          </w:p>
+        </w:tc>
+        <w:tc>
+          <w:tcPr>
+            <w:tcW w:w="2078" w:type="dxa"/>
+          </w:tcPr>
+          <w:p>
+            <w:r>
+              <w:t>So it is easier to see where conflicts are</w:t>
+            </w:r>
+          </w:p>
+        </w:tc>
+        <w:tc>
+          <w:tcPr>
+            <w:tcW w:w="977" w:type="dxa"/>
           </w:tcPr>
           <w:p>
             <w:r>
@@ -866,268 +1287,39 @@
       <w:tr>
         <w:tc>
           <w:tcPr>
-            <w:tcW w:w="985" w:type="dxa"/>
+            <w:tcW w:w="895" w:type="dxa"/>
             <w:shd w:val="clear" w:color="auto" w:fill="BFBFBF" w:themeFill="background1" w:themeFillShade="BF"/>
           </w:tcPr>
           <w:p>
             <w:r>
               <w:lastRenderedPageBreak/>
-              <w:t>AD004</w:t>
-            </w:r>
-          </w:p>
-        </w:tc>
-        <w:tc>
-          <w:tcPr>
-            <w:tcW w:w="7380" w:type="dxa"/>
-          </w:tcPr>
-          <w:p>
-            <w:r>
-              <w:t>Administrators must be able to see a professor’s total hours of teaching based on the classes the professor registered for.</w:t>
-            </w:r>
-          </w:p>
-        </w:tc>
-        <w:tc>
-          <w:tcPr>
-            <w:tcW w:w="985" w:type="dxa"/>
-          </w:tcPr>
-          <w:p>
-            <w:r>
-              <w:t>H</w:t>
-            </w:r>
-          </w:p>
-        </w:tc>
-      </w:tr>
-      <w:tr>
-        <w:tc>
-          <w:tcPr>
-            <w:tcW w:w="985" w:type="dxa"/>
-            <w:shd w:val="clear" w:color="auto" w:fill="BFBFBF" w:themeFill="background1" w:themeFillShade="BF"/>
-          </w:tcPr>
-          <w:p>
-            <w:r>
-              <w:t>AD005</w:t>
-            </w:r>
-          </w:p>
-        </w:tc>
-        <w:tc>
-          <w:tcPr>
-            <w:tcW w:w="7380" w:type="dxa"/>
-          </w:tcPr>
-          <w:p>
-            <w:r>
-              <w:t>Administrators must be able to upload classes into Microsoft Excel.</w:t>
-            </w:r>
-          </w:p>
-        </w:tc>
-        <w:tc>
-          <w:tcPr>
-            <w:tcW w:w="985" w:type="dxa"/>
-          </w:tcPr>
-          <w:p>
-            <w:r>
-              <w:t>M</w:t>
-            </w:r>
-          </w:p>
-        </w:tc>
-      </w:tr>
-      <w:tr>
-        <w:tc>
-          <w:tcPr>
-            <w:tcW w:w="985" w:type="dxa"/>
-            <w:shd w:val="clear" w:color="auto" w:fill="BFBFBF" w:themeFill="background1" w:themeFillShade="BF"/>
-          </w:tcPr>
-          <w:p>
-            <w:r>
-              <w:t>AD006</w:t>
-            </w:r>
-          </w:p>
-        </w:tc>
-        <w:tc>
-          <w:tcPr>
-            <w:tcW w:w="7380" w:type="dxa"/>
-          </w:tcPr>
-          <w:p>
-            <w:r>
-              <w:t>Administrators must be able to download classes from Microsoft Excel.</w:t>
-            </w:r>
-          </w:p>
-        </w:tc>
-        <w:tc>
-          <w:tcPr>
-            <w:tcW w:w="985" w:type="dxa"/>
-          </w:tcPr>
-          <w:p>
-            <w:r>
-              <w:t>H</w:t>
-            </w:r>
-          </w:p>
-        </w:tc>
-      </w:tr>
-      <w:tr>
-        <w:tc>
-          <w:tcPr>
-            <w:tcW w:w="985" w:type="dxa"/>
-            <w:shd w:val="clear" w:color="auto" w:fill="BFBFBF" w:themeFill="background1" w:themeFillShade="BF"/>
-          </w:tcPr>
-          <w:p>
-            <w:r>
-              <w:t>AD007</w:t>
-            </w:r>
-          </w:p>
-        </w:tc>
-        <w:tc>
-          <w:tcPr>
-            <w:tcW w:w="7380" w:type="dxa"/>
-          </w:tcPr>
-          <w:p>
-            <w:r>
-              <w:t>Administrators must be able to download professor data from Microsoft Excel.</w:t>
-            </w:r>
-          </w:p>
-        </w:tc>
-        <w:tc>
-          <w:tcPr>
-            <w:tcW w:w="985" w:type="dxa"/>
-          </w:tcPr>
-          <w:p>
-            <w:r>
-              <w:t>H</w:t>
-            </w:r>
-          </w:p>
-        </w:tc>
-      </w:tr>
-      <w:tr>
-        <w:tc>
-          <w:tcPr>
-            <w:tcW w:w="985" w:type="dxa"/>
-            <w:shd w:val="clear" w:color="auto" w:fill="BFBFBF" w:themeFill="background1" w:themeFillShade="BF"/>
-          </w:tcPr>
-          <w:p>
-            <w:r>
-              <w:t>AD008</w:t>
-            </w:r>
-          </w:p>
-        </w:tc>
-        <w:tc>
-          <w:tcPr>
-            <w:tcW w:w="7380" w:type="dxa"/>
-          </w:tcPr>
-          <w:p>
-            <w:r>
-              <w:t>Administrators must be able to control entire sections of course data.</w:t>
-            </w:r>
-          </w:p>
-        </w:tc>
-        <w:tc>
-          <w:tcPr>
-            <w:tcW w:w="985" w:type="dxa"/>
-          </w:tcPr>
-          <w:p>
-            <w:r>
-              <w:t>L</w:t>
-            </w:r>
-          </w:p>
-        </w:tc>
-      </w:tr>
-      <w:tr>
-        <w:tc>
-          <w:tcPr>
-            <w:tcW w:w="985" w:type="dxa"/>
-            <w:shd w:val="clear" w:color="auto" w:fill="BFBFBF" w:themeFill="background1" w:themeFillShade="BF"/>
-          </w:tcPr>
-          <w:p>
-            <w:r>
-              <w:t>AD009</w:t>
-            </w:r>
-          </w:p>
-        </w:tc>
-        <w:tc>
-          <w:tcPr>
-            <w:tcW w:w="7380" w:type="dxa"/>
-          </w:tcPr>
-          <w:p>
-            <w:r>
-              <w:t>Administrators must see overlaps within the calendar schedule.</w:t>
-            </w:r>
-          </w:p>
-        </w:tc>
-        <w:tc>
-          <w:tcPr>
-            <w:tcW w:w="985" w:type="dxa"/>
-          </w:tcPr>
-          <w:p>
-            <w:r>
-              <w:t>M</w:t>
-            </w:r>
-          </w:p>
-        </w:tc>
-      </w:tr>
-      <w:tr>
-        <w:tc>
-          <w:tcPr>
-            <w:tcW w:w="985" w:type="dxa"/>
-            <w:shd w:val="clear" w:color="auto" w:fill="BFBFBF" w:themeFill="background1" w:themeFillShade="BF"/>
-          </w:tcPr>
-          <w:p>
-            <w:r>
-              <w:t>AD010</w:t>
-            </w:r>
-          </w:p>
-        </w:tc>
-        <w:tc>
-          <w:tcPr>
-            <w:tcW w:w="7380" w:type="dxa"/>
-          </w:tcPr>
-          <w:p>
-            <w:r>
-              <w:t>Visual filters must be implemented to show which classes have conflicts and which do not have conflicts.</w:t>
-            </w:r>
-          </w:p>
-        </w:tc>
-        <w:tc>
-          <w:tcPr>
-            <w:tcW w:w="985" w:type="dxa"/>
-          </w:tcPr>
-          <w:p>
-            <w:r>
-              <w:t>L</w:t>
-            </w:r>
-          </w:p>
-        </w:tc>
-      </w:tr>
-      <w:tr>
-        <w:tc>
-          <w:tcPr>
-            <w:tcW w:w="985" w:type="dxa"/>
-            <w:shd w:val="clear" w:color="auto" w:fill="BFBFBF" w:themeFill="background1" w:themeFillShade="BF"/>
-          </w:tcPr>
-          <w:p>
-            <w:r>
               <w:t>AD011</w:t>
             </w:r>
           </w:p>
         </w:tc>
         <w:tc>
           <w:tcPr>
-            <w:tcW w:w="7380" w:type="dxa"/>
-          </w:tcPr>
-          <w:p>
-            <w:r>
-              <w:t xml:space="preserve">Administrators must see which classes </w:t>
-            </w:r>
-            <w:proofErr w:type="gramStart"/>
-            <w:r>
-              <w:t>are empty and which professors</w:t>
-            </w:r>
-            <w:proofErr w:type="gramEnd"/>
-            <w:r>
-              <w:t xml:space="preserve"> are available at those times.</w:t>
-            </w:r>
-          </w:p>
-        </w:tc>
-        <w:tc>
-          <w:tcPr>
-            <w:tcW w:w="985" w:type="dxa"/>
+            <w:tcW w:w="5400" w:type="dxa"/>
+          </w:tcPr>
+          <w:p>
+            <w:r>
+              <w:t>Administrators must see which classes are empty and which professors are available at those times.</w:t>
+            </w:r>
+          </w:p>
+        </w:tc>
+        <w:tc>
+          <w:tcPr>
+            <w:tcW w:w="2078" w:type="dxa"/>
+          </w:tcPr>
+          <w:p>
+            <w:r>
+              <w:t>To fill in gaps to unattended classes</w:t>
+            </w:r>
+          </w:p>
+        </w:tc>
+        <w:tc>
+          <w:tcPr>
+            <w:tcW w:w="977" w:type="dxa"/>
           </w:tcPr>
           <w:p>
             <w:r>
@@ -1150,7 +1342,6 @@
         <w:t xml:space="preserve">Non-Functional Requirements </w:t>
       </w:r>
     </w:p>
-    <w:p/>
     <w:tbl>
       <w:tblPr>
         <w:tblStyle w:val="TableGrid"/>
@@ -1158,14 +1349,15 @@
         <w:tblLook w:val="04A0" w:firstRow="1" w:lastRow="0" w:firstColumn="1" w:lastColumn="0" w:noHBand="0" w:noVBand="1"/>
       </w:tblPr>
       <w:tblGrid>
-        <w:gridCol w:w="985"/>
-        <w:gridCol w:w="7380"/>
-        <w:gridCol w:w="985"/>
+        <w:gridCol w:w="910"/>
+        <w:gridCol w:w="5386"/>
+        <w:gridCol w:w="2074"/>
+        <w:gridCol w:w="980"/>
       </w:tblGrid>
       <w:tr>
         <w:tc>
           <w:tcPr>
-            <w:tcW w:w="985" w:type="dxa"/>
+            <w:tcW w:w="899" w:type="dxa"/>
             <w:shd w:val="clear" w:color="auto" w:fill="BFBFBF" w:themeFill="background1" w:themeFillShade="BF"/>
           </w:tcPr>
           <w:p>
@@ -1179,7 +1371,18 @@
         </w:tc>
         <w:tc>
           <w:tcPr>
-            <w:tcW w:w="7380" w:type="dxa"/>
+            <w:tcW w:w="5396" w:type="dxa"/>
+            <w:shd w:val="clear" w:color="auto" w:fill="BFBFBF" w:themeFill="background1" w:themeFillShade="BF"/>
+          </w:tcPr>
+          <w:p>
+            <w:r>
+              <w:t>Description</w:t>
+            </w:r>
+          </w:p>
+        </w:tc>
+        <w:tc>
+          <w:tcPr>
+            <w:tcW w:w="2075" w:type="dxa"/>
             <w:shd w:val="clear" w:color="auto" w:fill="BFBFBF" w:themeFill="background1" w:themeFillShade="BF"/>
           </w:tcPr>
           <w:p>
@@ -1190,7 +1393,7 @@
         </w:tc>
         <w:tc>
           <w:tcPr>
-            <w:tcW w:w="985" w:type="dxa"/>
+            <w:tcW w:w="980" w:type="dxa"/>
             <w:shd w:val="clear" w:color="auto" w:fill="BFBFBF" w:themeFill="background1" w:themeFillShade="BF"/>
           </w:tcPr>
           <w:p>
@@ -1206,37 +1409,38 @@
       <w:tr>
         <w:tc>
           <w:tcPr>
-            <w:tcW w:w="985" w:type="dxa"/>
-            <w:shd w:val="clear" w:color="auto" w:fill="BFBFBF" w:themeFill="background1" w:themeFillShade="BF"/>
-          </w:tcPr>
-          <w:p>
-            <w:r>
-              <w:t>N</w:t>
-            </w:r>
-            <w:r>
-              <w:t>R001</w:t>
-            </w:r>
-          </w:p>
-        </w:tc>
-        <w:tc>
-          <w:tcPr>
-            <w:tcW w:w="7380" w:type="dxa"/>
-          </w:tcPr>
-          <w:p>
-            <w:r>
-              <w:t>A webpage that has working graphics</w:t>
-            </w:r>
-            <w:r>
-              <w:t xml:space="preserve"> of the schedule database and the actual schedule</w:t>
-            </w:r>
-            <w:r>
-              <w:t xml:space="preserve"> must be implemented before September 17th.</w:t>
-            </w:r>
-          </w:p>
-        </w:tc>
-        <w:tc>
-          <w:tcPr>
-            <w:tcW w:w="985" w:type="dxa"/>
+            <w:tcW w:w="899" w:type="dxa"/>
+            <w:shd w:val="clear" w:color="auto" w:fill="BFBFBF" w:themeFill="background1" w:themeFillShade="BF"/>
+          </w:tcPr>
+          <w:p>
+            <w:r>
+              <w:t>NR001</w:t>
+            </w:r>
+          </w:p>
+        </w:tc>
+        <w:tc>
+          <w:tcPr>
+            <w:tcW w:w="5396" w:type="dxa"/>
+          </w:tcPr>
+          <w:p>
+            <w:r>
+              <w:t>A webpage that has working graphics of the schedule database and the actual schedule must be implemented before September 17th.</w:t>
+            </w:r>
+          </w:p>
+        </w:tc>
+        <w:tc>
+          <w:tcPr>
+            <w:tcW w:w="2075" w:type="dxa"/>
+          </w:tcPr>
+          <w:p>
+            <w:r>
+              <w:t>This is the class’ deadline</w:t>
+            </w:r>
+          </w:p>
+        </w:tc>
+        <w:tc>
+          <w:tcPr>
+            <w:tcW w:w="980" w:type="dxa"/>
           </w:tcPr>
           <w:p>
             <w:r>
@@ -1248,21 +1452,18 @@
       <w:tr>
         <w:tc>
           <w:tcPr>
-            <w:tcW w:w="985" w:type="dxa"/>
-            <w:shd w:val="clear" w:color="auto" w:fill="BFBFBF" w:themeFill="background1" w:themeFillShade="BF"/>
-          </w:tcPr>
-          <w:p>
-            <w:r>
-              <w:t>N</w:t>
-            </w:r>
-            <w:r>
-              <w:t>R002</w:t>
-            </w:r>
-          </w:p>
-        </w:tc>
-        <w:tc>
-          <w:tcPr>
-            <w:tcW w:w="7380" w:type="dxa"/>
+            <w:tcW w:w="899" w:type="dxa"/>
+            <w:shd w:val="clear" w:color="auto" w:fill="BFBFBF" w:themeFill="background1" w:themeFillShade="BF"/>
+          </w:tcPr>
+          <w:p>
+            <w:r>
+              <w:t>NR002</w:t>
+            </w:r>
+          </w:p>
+        </w:tc>
+        <w:tc>
+          <w:tcPr>
+            <w:tcW w:w="5396" w:type="dxa"/>
           </w:tcPr>
           <w:p>
             <w:r>
@@ -1272,7 +1473,17 @@
         </w:tc>
         <w:tc>
           <w:tcPr>
-            <w:tcW w:w="985" w:type="dxa"/>
+            <w:tcW w:w="2075" w:type="dxa"/>
+          </w:tcPr>
+          <w:p>
+            <w:r>
+              <w:t>This is the class’ deadline</w:t>
+            </w:r>
+          </w:p>
+        </w:tc>
+        <w:tc>
+          <w:tcPr>
+            <w:tcW w:w="980" w:type="dxa"/>
           </w:tcPr>
           <w:p>
             <w:r>
@@ -1284,21 +1495,18 @@
       <w:tr>
         <w:tc>
           <w:tcPr>
-            <w:tcW w:w="985" w:type="dxa"/>
-            <w:shd w:val="clear" w:color="auto" w:fill="BFBFBF" w:themeFill="background1" w:themeFillShade="BF"/>
-          </w:tcPr>
-          <w:p>
-            <w:r>
-              <w:t>N</w:t>
-            </w:r>
-            <w:r>
-              <w:t>R003</w:t>
-            </w:r>
-          </w:p>
-        </w:tc>
-        <w:tc>
-          <w:tcPr>
-            <w:tcW w:w="7380" w:type="dxa"/>
+            <w:tcW w:w="899" w:type="dxa"/>
+            <w:shd w:val="clear" w:color="auto" w:fill="BFBFBF" w:themeFill="background1" w:themeFillShade="BF"/>
+          </w:tcPr>
+          <w:p>
+            <w:r>
+              <w:t>NR003</w:t>
+            </w:r>
+          </w:p>
+        </w:tc>
+        <w:tc>
+          <w:tcPr>
+            <w:tcW w:w="5396" w:type="dxa"/>
           </w:tcPr>
           <w:p>
             <w:r>
@@ -1308,7 +1516,17 @@
         </w:tc>
         <w:tc>
           <w:tcPr>
-            <w:tcW w:w="985" w:type="dxa"/>
+            <w:tcW w:w="2075" w:type="dxa"/>
+          </w:tcPr>
+          <w:p>
+            <w:r>
+              <w:t>This is the class’ deadline</w:t>
+            </w:r>
+          </w:p>
+        </w:tc>
+        <w:tc>
+          <w:tcPr>
+            <w:tcW w:w="980" w:type="dxa"/>
           </w:tcPr>
           <w:p>
             <w:r>
@@ -1320,34 +1538,38 @@
       <w:tr>
         <w:tc>
           <w:tcPr>
-            <w:tcW w:w="985" w:type="dxa"/>
-            <w:shd w:val="clear" w:color="auto" w:fill="BFBFBF" w:themeFill="background1" w:themeFillShade="BF"/>
-          </w:tcPr>
-          <w:p>
-            <w:r>
-              <w:t>N</w:t>
-            </w:r>
-            <w:r>
-              <w:t>R004</w:t>
-            </w:r>
-          </w:p>
-        </w:tc>
-        <w:tc>
-          <w:tcPr>
-            <w:tcW w:w="7380" w:type="dxa"/>
-          </w:tcPr>
-          <w:p>
-            <w:r>
-              <w:t xml:space="preserve">The Scheduler must be scalable, meaning it must have a simple and easy to modify database </w:t>
-            </w:r>
-            <w:r>
-              <w:t>data.</w:t>
-            </w:r>
-          </w:p>
-        </w:tc>
-        <w:tc>
-          <w:tcPr>
-            <w:tcW w:w="985" w:type="dxa"/>
+            <w:tcW w:w="899" w:type="dxa"/>
+            <w:shd w:val="clear" w:color="auto" w:fill="BFBFBF" w:themeFill="background1" w:themeFillShade="BF"/>
+          </w:tcPr>
+          <w:p>
+            <w:r>
+              <w:t>NR004</w:t>
+            </w:r>
+          </w:p>
+        </w:tc>
+        <w:tc>
+          <w:tcPr>
+            <w:tcW w:w="5396" w:type="dxa"/>
+          </w:tcPr>
+          <w:p>
+            <w:r>
+              <w:t>The Scheduler must be scalable, meaning it must have a simple and easy to modify database data.</w:t>
+            </w:r>
+          </w:p>
+        </w:tc>
+        <w:tc>
+          <w:tcPr>
+            <w:tcW w:w="2075" w:type="dxa"/>
+          </w:tcPr>
+          <w:p>
+            <w:r>
+              <w:t>To allow future programmers to easily modify the Scheduler</w:t>
+            </w:r>
+          </w:p>
+        </w:tc>
+        <w:tc>
+          <w:tcPr>
+            <w:tcW w:w="980" w:type="dxa"/>
           </w:tcPr>
           <w:p>
             <w:r>
@@ -1359,39 +1581,41 @@
       <w:tr>
         <w:tc>
           <w:tcPr>
-            <w:tcW w:w="985" w:type="dxa"/>
-            <w:shd w:val="clear" w:color="auto" w:fill="BFBFBF" w:themeFill="background1" w:themeFillShade="BF"/>
-          </w:tcPr>
-          <w:p>
-            <w:r>
-              <w:t>N</w:t>
-            </w:r>
-            <w:r>
-              <w:t>R005</w:t>
-            </w:r>
-          </w:p>
-        </w:tc>
-        <w:tc>
-          <w:tcPr>
-            <w:tcW w:w="7380" w:type="dxa"/>
-          </w:tcPr>
-          <w:p>
-            <w:r>
-              <w:t xml:space="preserve">Professors and administrators must be able to use the interface easily and have access to help info bubbles that explain features to </w:t>
-            </w:r>
-            <w:proofErr w:type="gramStart"/>
-            <w:r>
-              <w:t>them</w:t>
-            </w:r>
-            <w:proofErr w:type="gramEnd"/>
-            <w:r>
-              <w:t xml:space="preserve"> so it becomes easier for them to use the Scheduler.</w:t>
-            </w:r>
-          </w:p>
-        </w:tc>
-        <w:tc>
-          <w:tcPr>
-            <w:tcW w:w="985" w:type="dxa"/>
+            <w:tcW w:w="899" w:type="dxa"/>
+            <w:shd w:val="clear" w:color="auto" w:fill="BFBFBF" w:themeFill="background1" w:themeFillShade="BF"/>
+          </w:tcPr>
+          <w:p>
+            <w:r>
+              <w:t>NR005</w:t>
+            </w:r>
+          </w:p>
+        </w:tc>
+        <w:tc>
+          <w:tcPr>
+            <w:tcW w:w="5396" w:type="dxa"/>
+          </w:tcPr>
+          <w:p>
+            <w:r>
+              <w:t>Professors and administrators must be able to use the interface easily and have access to help info bubbles that explain features to them</w:t>
+            </w:r>
+            <w:r>
+              <w:t>.</w:t>
+            </w:r>
+          </w:p>
+        </w:tc>
+        <w:tc>
+          <w:tcPr>
+            <w:tcW w:w="2075" w:type="dxa"/>
+          </w:tcPr>
+          <w:p>
+            <w:r>
+              <w:t>So it is easier to register using the Scheduler</w:t>
+            </w:r>
+          </w:p>
+        </w:tc>
+        <w:tc>
+          <w:tcPr>
+            <w:tcW w:w="980" w:type="dxa"/>
           </w:tcPr>
           <w:p>
             <w:r>
@@ -1403,7 +1627,7 @@
       <w:tr>
         <w:tc>
           <w:tcPr>
-            <w:tcW w:w="985" w:type="dxa"/>
+            <w:tcW w:w="899" w:type="dxa"/>
             <w:shd w:val="clear" w:color="auto" w:fill="BFBFBF" w:themeFill="background1" w:themeFillShade="BF"/>
           </w:tcPr>
           <w:p>
@@ -1414,7 +1638,7 @@
         </w:tc>
         <w:tc>
           <w:tcPr>
-            <w:tcW w:w="7380" w:type="dxa"/>
+            <w:tcW w:w="5396" w:type="dxa"/>
           </w:tcPr>
           <w:p>
             <w:r>
@@ -1424,7 +1648,17 @@
         </w:tc>
         <w:tc>
           <w:tcPr>
-            <w:tcW w:w="985" w:type="dxa"/>
+            <w:tcW w:w="2075" w:type="dxa"/>
+          </w:tcPr>
+          <w:p>
+            <w:r>
+              <w:t>So redundant data does not cause errors</w:t>
+            </w:r>
+          </w:p>
+        </w:tc>
+        <w:tc>
+          <w:tcPr>
+            <w:tcW w:w="980" w:type="dxa"/>
           </w:tcPr>
           <w:p>
             <w:r>
@@ -1436,7 +1670,7 @@
       <w:tr>
         <w:tc>
           <w:tcPr>
-            <w:tcW w:w="985" w:type="dxa"/>
+            <w:tcW w:w="899" w:type="dxa"/>
             <w:shd w:val="clear" w:color="auto" w:fill="BFBFBF" w:themeFill="background1" w:themeFillShade="BF"/>
           </w:tcPr>
           <w:p>
@@ -1447,7 +1681,7 @@
         </w:tc>
         <w:tc>
           <w:tcPr>
-            <w:tcW w:w="7380" w:type="dxa"/>
+            <w:tcW w:w="5396" w:type="dxa"/>
           </w:tcPr>
           <w:p>
             <w:r>
@@ -1457,7 +1691,17 @@
         </w:tc>
         <w:tc>
           <w:tcPr>
-            <w:tcW w:w="985" w:type="dxa"/>
+            <w:tcW w:w="2075" w:type="dxa"/>
+          </w:tcPr>
+          <w:p>
+            <w:r>
+              <w:t>So users don’t have problems accessing the Scheduler</w:t>
+            </w:r>
+          </w:p>
+        </w:tc>
+        <w:tc>
+          <w:tcPr>
+            <w:tcW w:w="980" w:type="dxa"/>
           </w:tcPr>
           <w:p>
             <w:r>
@@ -1469,7 +1713,7 @@
       <w:tr>
         <w:tc>
           <w:tcPr>
-            <w:tcW w:w="985" w:type="dxa"/>
+            <w:tcW w:w="899" w:type="dxa"/>
             <w:shd w:val="clear" w:color="auto" w:fill="BFBFBF" w:themeFill="background1" w:themeFillShade="BF"/>
           </w:tcPr>
           <w:p>
@@ -1480,23 +1724,27 @@
         </w:tc>
         <w:tc>
           <w:tcPr>
-            <w:tcW w:w="7380" w:type="dxa"/>
-          </w:tcPr>
-          <w:p>
-            <w:r>
-              <w:t xml:space="preserve">The </w:t>
-            </w:r>
-            <w:r>
-              <w:t>Scheduler</w:t>
-            </w:r>
-            <w:r>
-              <w:t xml:space="preserve"> must refresh calendars and classes to professors and administrators every 30 or 60 seconds.</w:t>
-            </w:r>
-          </w:p>
-        </w:tc>
-        <w:tc>
-          <w:tcPr>
-            <w:tcW w:w="985" w:type="dxa"/>
+            <w:tcW w:w="5396" w:type="dxa"/>
+          </w:tcPr>
+          <w:p>
+            <w:r>
+              <w:t>The Scheduler must refresh calendars and classes to professors and administrators every 30 or 60 seconds.</w:t>
+            </w:r>
+          </w:p>
+        </w:tc>
+        <w:tc>
+          <w:tcPr>
+            <w:tcW w:w="2075" w:type="dxa"/>
+          </w:tcPr>
+          <w:p>
+            <w:r>
+              <w:t>So the Scheduler gives users accurate data</w:t>
+            </w:r>
+          </w:p>
+        </w:tc>
+        <w:tc>
+          <w:tcPr>
+            <w:tcW w:w="980" w:type="dxa"/>
           </w:tcPr>
           <w:p>
             <w:r>
@@ -1529,14 +1777,15 @@
         <w:tblLook w:val="04A0" w:firstRow="1" w:lastRow="0" w:firstColumn="1" w:lastColumn="0" w:noHBand="0" w:noVBand="1"/>
       </w:tblPr>
       <w:tblGrid>
-        <w:gridCol w:w="985"/>
-        <w:gridCol w:w="7380"/>
-        <w:gridCol w:w="985"/>
+        <w:gridCol w:w="910"/>
+        <w:gridCol w:w="5388"/>
+        <w:gridCol w:w="2073"/>
+        <w:gridCol w:w="979"/>
       </w:tblGrid>
       <w:tr>
         <w:tc>
           <w:tcPr>
-            <w:tcW w:w="985" w:type="dxa"/>
+            <w:tcW w:w="895" w:type="dxa"/>
             <w:shd w:val="clear" w:color="auto" w:fill="BFBFBF" w:themeFill="background1" w:themeFillShade="BF"/>
           </w:tcPr>
           <w:p>
@@ -1550,7 +1799,18 @@
         </w:tc>
         <w:tc>
           <w:tcPr>
-            <w:tcW w:w="7380" w:type="dxa"/>
+            <w:tcW w:w="5400" w:type="dxa"/>
+            <w:shd w:val="clear" w:color="auto" w:fill="BFBFBF" w:themeFill="background1" w:themeFillShade="BF"/>
+          </w:tcPr>
+          <w:p>
+            <w:r>
+              <w:t>Description</w:t>
+            </w:r>
+          </w:p>
+        </w:tc>
+        <w:tc>
+          <w:tcPr>
+            <w:tcW w:w="2076" w:type="dxa"/>
             <w:shd w:val="clear" w:color="auto" w:fill="BFBFBF" w:themeFill="background1" w:themeFillShade="BF"/>
           </w:tcPr>
           <w:p>
@@ -1561,7 +1821,7 @@
         </w:tc>
         <w:tc>
           <w:tcPr>
-            <w:tcW w:w="985" w:type="dxa"/>
+            <w:tcW w:w="979" w:type="dxa"/>
             <w:shd w:val="clear" w:color="auto" w:fill="BFBFBF" w:themeFill="background1" w:themeFillShade="BF"/>
           </w:tcPr>
           <w:p>
@@ -1577,7 +1837,7 @@
       <w:tr>
         <w:tc>
           <w:tcPr>
-            <w:tcW w:w="985" w:type="dxa"/>
+            <w:tcW w:w="895" w:type="dxa"/>
             <w:shd w:val="clear" w:color="auto" w:fill="BFBFBF" w:themeFill="background1" w:themeFillShade="BF"/>
           </w:tcPr>
           <w:p>
@@ -1588,35 +1848,27 @@
         </w:tc>
         <w:tc>
           <w:tcPr>
-            <w:tcW w:w="7380" w:type="dxa"/>
-          </w:tcPr>
-          <w:p>
-            <w:r>
-              <w:t>Database Statistics must be kept track</w:t>
-            </w:r>
-            <w:r>
-              <w:t xml:space="preserve"> of</w:t>
-            </w:r>
-            <w:r>
-              <w:t>. Information included are: The most congested course times, Most preferred availability</w:t>
-            </w:r>
-            <w:r>
-              <w:t xml:space="preserve"> of professors</w:t>
-            </w:r>
-            <w:r>
-              <w:t>, and</w:t>
-            </w:r>
-            <w:r>
-              <w:t xml:space="preserve"> the</w:t>
-            </w:r>
-            <w:r>
-              <w:t xml:space="preserve"> number of professors.</w:t>
-            </w:r>
-          </w:p>
-        </w:tc>
-        <w:tc>
-          <w:tcPr>
-            <w:tcW w:w="985" w:type="dxa"/>
+            <w:tcW w:w="5400" w:type="dxa"/>
+          </w:tcPr>
+          <w:p>
+            <w:r>
+              <w:t>Database Statistics must be kept track of. Information included are: The most congested course times, Most preferred availability of professors, and the number of professors.</w:t>
+            </w:r>
+          </w:p>
+        </w:tc>
+        <w:tc>
+          <w:tcPr>
+            <w:tcW w:w="2076" w:type="dxa"/>
+          </w:tcPr>
+          <w:p>
+            <w:r>
+              <w:t>So admins can get a better idea of how to handle schedule conflicts</w:t>
+            </w:r>
+          </w:p>
+        </w:tc>
+        <w:tc>
+          <w:tcPr>
+            <w:tcW w:w="979" w:type="dxa"/>
           </w:tcPr>
           <w:p>
             <w:r>
@@ -1628,7 +1880,7 @@
       <w:tr>
         <w:tc>
           <w:tcPr>
-            <w:tcW w:w="985" w:type="dxa"/>
+            <w:tcW w:w="895" w:type="dxa"/>
             <w:shd w:val="clear" w:color="auto" w:fill="BFBFBF" w:themeFill="background1" w:themeFillShade="BF"/>
           </w:tcPr>
           <w:p>
@@ -1639,86 +1891,47 @@
         </w:tc>
         <w:tc>
           <w:tcPr>
-            <w:tcW w:w="7380" w:type="dxa"/>
-          </w:tcPr>
-          <w:p>
-            <w:r>
-              <w:t>GGC’s information of their professors, administrators, and courses must be implemented into the system. All important data necessary for implementation of the Scheduler must be included.</w:t>
+            <w:tcW w:w="5400" w:type="dxa"/>
+          </w:tcPr>
+          <w:p>
+            <w:r>
+              <w:t>GGC’s information of their professors, administrators, and courses must be implemented into the system.</w:t>
             </w:r>
           </w:p>
           <w:p/>
           <w:p>
             <w:r>
+              <w:t xml:space="preserve">Course information includes: Course registration number (CRN), Department, Course number, Course </w:t>
+            </w:r>
+            <w:r>
               <w:lastRenderedPageBreak/>
-              <w:t xml:space="preserve">Course information includes: Course registration number (CRN), Department, Course number, Course title, Section number, </w:t>
-            </w:r>
-            <w:proofErr w:type="gramStart"/>
-            <w:r>
-              <w:t>Days</w:t>
-            </w:r>
-            <w:proofErr w:type="gramEnd"/>
-            <w:r>
-              <w:t xml:space="preserve"> and time the course is taught, Classroom number, and Instructor</w:t>
+              <w:t>title, Section number, Days and time the course is taught, Classroom number, and Instructor</w:t>
             </w:r>
           </w:p>
           <w:p/>
           <w:p>
             <w:r>
-              <w:t xml:space="preserve">Professor/Administrator information includes: Email, </w:t>
-            </w:r>
-            <w:r>
-              <w:t>N</w:t>
-            </w:r>
-            <w:r>
-              <w:t>ame,</w:t>
-            </w:r>
-            <w:r>
-              <w:t xml:space="preserve"> number of hours instructing,</w:t>
-            </w:r>
-            <w:r>
-              <w:t xml:space="preserve"> </w:t>
-            </w:r>
-            <w:r>
-              <w:t>Schedule</w:t>
-            </w:r>
-            <w:r>
-              <w:t xml:space="preserve"> of registered courses</w:t>
-            </w:r>
-            <w:r>
-              <w:t xml:space="preserve"> (Courses </w:t>
-            </w:r>
-            <w:r>
-              <w:t xml:space="preserve">professor will be </w:t>
-            </w:r>
-            <w:r>
-              <w:t>instructing, section number</w:t>
-            </w:r>
-            <w:r>
-              <w:t xml:space="preserve"> of course</w:t>
-            </w:r>
-            <w:r>
-              <w:t>, days and time of course, and classroom</w:t>
-            </w:r>
-            <w:r>
-              <w:t xml:space="preserve"> course </w:t>
-            </w:r>
-            <w:proofErr w:type="gramStart"/>
-            <w:r>
-              <w:t>is located in</w:t>
-            </w:r>
-            <w:proofErr w:type="gramEnd"/>
-            <w:r>
-              <w:t>)</w:t>
-            </w:r>
-          </w:p>
-        </w:tc>
-        <w:tc>
-          <w:tcPr>
-            <w:tcW w:w="985" w:type="dxa"/>
+              <w:t>Professor/Administrator information includes: Email, Name, number of hours instructing, Schedule of registered courses (Courses professor will be instructing, section number of course, days and time of course, and classroom course is located in)</w:t>
+            </w:r>
+          </w:p>
+        </w:tc>
+        <w:tc>
+          <w:tcPr>
+            <w:tcW w:w="2076" w:type="dxa"/>
           </w:tcPr>
           <w:p>
             <w:r>
               <w:lastRenderedPageBreak/>
+              <w:t>So the Scheduler can have the data it needs for the professors to register in courses, and so admins can be identified</w:t>
+            </w:r>
+          </w:p>
+        </w:tc>
+        <w:tc>
+          <w:tcPr>
+            <w:tcW w:w="979" w:type="dxa"/>
+          </w:tcPr>
+          <w:p>
+            <w:r>
               <w:t>H</w:t>
             </w:r>
           </w:p>

</xml_diff>

<commit_message>
Revised Requirements_TeamApple. Also used npm install on my personal directory for Angular, Node Express, and other programs to get the Local Host to properly run.
</commit_message>
<xml_diff>
--- a/doc/Requirements_TeamApple.docx
+++ b/doc/Requirements_TeamApple.docx
@@ -13,6 +13,39 @@
       <w:r>
         <w:t xml:space="preserve"> Requirements</w:t>
       </w:r>
+    </w:p>
+    <w:p>
+      <w:pPr>
+        <w:pStyle w:val="Heading1"/>
+      </w:pPr>
+      <w:r>
+        <w:t>Team Apple</w:t>
+      </w:r>
+    </w:p>
+    <w:p>
+      <w:r>
+        <w:t>Chris Jones</w:t>
+      </w:r>
+    </w:p>
+    <w:p>
+      <w:r>
+        <w:t>Taisann Kham</w:t>
+      </w:r>
+    </w:p>
+    <w:p>
+      <w:r>
+        <w:t>Taylor Williams</w:t>
+      </w:r>
+    </w:p>
+    <w:p>
+      <w:r>
+        <w:t xml:space="preserve">Dustin </w:t>
+      </w:r>
+      <w:proofErr w:type="spellStart"/>
+      <w:r>
+        <w:t>Cofer</w:t>
+      </w:r>
+      <w:proofErr w:type="spellEnd"/>
     </w:p>
     <w:p>
       <w:pPr>
@@ -123,6 +156,116 @@
                 <w:bCs/>
               </w:rPr>
               <w:t>Description</w:t>
+            </w:r>
+          </w:p>
+        </w:tc>
+      </w:tr>
+      <w:tr>
+        <w:tc>
+          <w:tcPr>
+            <w:tcW w:w="4675" w:type="dxa"/>
+          </w:tcPr>
+          <w:p>
+            <w:r>
+              <w:t>AU</w:t>
+            </w:r>
+          </w:p>
+        </w:tc>
+        <w:tc>
+          <w:tcPr>
+            <w:tcW w:w="4675" w:type="dxa"/>
+          </w:tcPr>
+          <w:p>
+            <w:r>
+              <w:t>Authentication Requirements</w:t>
+            </w:r>
+          </w:p>
+        </w:tc>
+      </w:tr>
+      <w:tr>
+        <w:tc>
+          <w:tcPr>
+            <w:tcW w:w="4675" w:type="dxa"/>
+          </w:tcPr>
+          <w:p>
+            <w:r>
+              <w:t>PR</w:t>
+            </w:r>
+          </w:p>
+        </w:tc>
+        <w:tc>
+          <w:tcPr>
+            <w:tcW w:w="4675" w:type="dxa"/>
+          </w:tcPr>
+          <w:p>
+            <w:r>
+              <w:t>Professor Requirements</w:t>
+            </w:r>
+          </w:p>
+        </w:tc>
+      </w:tr>
+      <w:tr>
+        <w:tc>
+          <w:tcPr>
+            <w:tcW w:w="4675" w:type="dxa"/>
+          </w:tcPr>
+          <w:p>
+            <w:r>
+              <w:t>AD</w:t>
+            </w:r>
+          </w:p>
+        </w:tc>
+        <w:tc>
+          <w:tcPr>
+            <w:tcW w:w="4675" w:type="dxa"/>
+          </w:tcPr>
+          <w:p>
+            <w:r>
+              <w:t>Administrator Requirements</w:t>
+            </w:r>
+          </w:p>
+        </w:tc>
+      </w:tr>
+      <w:tr>
+        <w:tc>
+          <w:tcPr>
+            <w:tcW w:w="4675" w:type="dxa"/>
+          </w:tcPr>
+          <w:p>
+            <w:r>
+              <w:t>NR</w:t>
+            </w:r>
+          </w:p>
+        </w:tc>
+        <w:tc>
+          <w:tcPr>
+            <w:tcW w:w="4675" w:type="dxa"/>
+          </w:tcPr>
+          <w:p>
+            <w:r>
+              <w:t>Non-Functional Requirements</w:t>
+            </w:r>
+          </w:p>
+        </w:tc>
+      </w:tr>
+      <w:tr>
+        <w:tc>
+          <w:tcPr>
+            <w:tcW w:w="4675" w:type="dxa"/>
+          </w:tcPr>
+          <w:p>
+            <w:r>
+              <w:t>DR</w:t>
+            </w:r>
+          </w:p>
+        </w:tc>
+        <w:tc>
+          <w:tcPr>
+            <w:tcW w:w="4675" w:type="dxa"/>
+          </w:tcPr>
+          <w:p>
+            <w:r>
+              <w:t>Domain Requirements</w:t>
             </w:r>
           </w:p>
         </w:tc>
@@ -412,6 +555,7 @@
           </w:tcPr>
           <w:p>
             <w:r>
+              <w:lastRenderedPageBreak/>
               <w:t>AU003</w:t>
             </w:r>
           </w:p>
@@ -518,7 +662,13 @@
           </w:tcPr>
           <w:p>
             <w:r>
-              <w:t>To show the extent a professor wants a schedule so higher points get priority</w:t>
+              <w:t xml:space="preserve">To show the extent a professor wants a </w:t>
+            </w:r>
+            <w:r>
+              <w:t>class</w:t>
+            </w:r>
+            <w:r>
+              <w:t xml:space="preserve"> so higher points get priority</w:t>
             </w:r>
           </w:p>
         </w:tc>
@@ -561,11 +711,447 @@
           </w:tcPr>
           <w:p>
             <w:r>
-              <w:t xml:space="preserve">To allow professors working on important </w:t>
-            </w:r>
+              <w:t xml:space="preserve">To allow </w:t>
+            </w:r>
+            <w:r>
+              <w:t>professors editing for potential unforeseen changes or mistakes</w:t>
+            </w:r>
+          </w:p>
+        </w:tc>
+        <w:tc>
+          <w:tcPr>
+            <w:tcW w:w="977" w:type="dxa"/>
+          </w:tcPr>
+          <w:p>
+            <w:r>
+              <w:t>H</w:t>
+            </w:r>
+          </w:p>
+        </w:tc>
+      </w:tr>
+      <w:tr>
+        <w:tc>
+          <w:tcPr>
+            <w:tcW w:w="895" w:type="dxa"/>
+            <w:shd w:val="clear" w:color="auto" w:fill="BFBFBF" w:themeFill="background1" w:themeFillShade="BF"/>
+          </w:tcPr>
+          <w:p>
+            <w:r>
+              <w:t>PR004</w:t>
+            </w:r>
+          </w:p>
+        </w:tc>
+        <w:tc>
+          <w:tcPr>
+            <w:tcW w:w="5400" w:type="dxa"/>
+          </w:tcPr>
+          <w:p>
+            <w:r>
+              <w:t>Preferences must be fixed.</w:t>
+            </w:r>
+          </w:p>
+        </w:tc>
+        <w:tc>
+          <w:tcPr>
+            <w:tcW w:w="2078" w:type="dxa"/>
+          </w:tcPr>
+          <w:p>
+            <w:r>
+              <w:t>To show important professors with high priority</w:t>
+            </w:r>
+          </w:p>
+        </w:tc>
+        <w:tc>
+          <w:tcPr>
+            <w:tcW w:w="977" w:type="dxa"/>
+          </w:tcPr>
+          <w:p>
+            <w:r>
+              <w:t>H</w:t>
+            </w:r>
+          </w:p>
+        </w:tc>
+      </w:tr>
+      <w:tr>
+        <w:tc>
+          <w:tcPr>
+            <w:tcW w:w="895" w:type="dxa"/>
+            <w:shd w:val="clear" w:color="auto" w:fill="BFBFBF" w:themeFill="background1" w:themeFillShade="BF"/>
+          </w:tcPr>
+          <w:p>
+            <w:r>
+              <w:t>PR005</w:t>
+            </w:r>
+          </w:p>
+        </w:tc>
+        <w:tc>
+          <w:tcPr>
+            <w:tcW w:w="5400" w:type="dxa"/>
+          </w:tcPr>
+          <w:p>
+            <w:r>
+              <w:t>Professors must be able to add times they are available.</w:t>
+            </w:r>
+          </w:p>
+        </w:tc>
+        <w:tc>
+          <w:tcPr>
+            <w:tcW w:w="2078" w:type="dxa"/>
+          </w:tcPr>
+          <w:p>
+            <w:r>
+              <w:t>To show</w:t>
+            </w:r>
+            <w:r>
+              <w:t xml:space="preserve"> times professors can teach</w:t>
+            </w:r>
+          </w:p>
+        </w:tc>
+        <w:tc>
+          <w:tcPr>
+            <w:tcW w:w="977" w:type="dxa"/>
+          </w:tcPr>
+          <w:p>
+            <w:r>
+              <w:t>H</w:t>
+            </w:r>
+          </w:p>
+        </w:tc>
+      </w:tr>
+      <w:tr>
+        <w:tc>
+          <w:tcPr>
+            <w:tcW w:w="895" w:type="dxa"/>
+            <w:shd w:val="clear" w:color="auto" w:fill="BFBFBF" w:themeFill="background1" w:themeFillShade="BF"/>
+          </w:tcPr>
+          <w:p>
+            <w:r>
+              <w:t>PR006</w:t>
+            </w:r>
+          </w:p>
+        </w:tc>
+        <w:tc>
+          <w:tcPr>
+            <w:tcW w:w="5400" w:type="dxa"/>
+          </w:tcPr>
+          <w:p>
+            <w:r>
+              <w:t>Professors must be able to add times they are not available.</w:t>
+            </w:r>
+          </w:p>
+        </w:tc>
+        <w:tc>
+          <w:tcPr>
+            <w:tcW w:w="2078" w:type="dxa"/>
+          </w:tcPr>
+          <w:p>
+            <w:r>
+              <w:t>To show times professors absolutely cannot teach</w:t>
+            </w:r>
+          </w:p>
+        </w:tc>
+        <w:tc>
+          <w:tcPr>
+            <w:tcW w:w="977" w:type="dxa"/>
+          </w:tcPr>
+          <w:p>
+            <w:r>
+              <w:t>H</w:t>
+            </w:r>
+          </w:p>
+        </w:tc>
+      </w:tr>
+      <w:tr>
+        <w:tc>
+          <w:tcPr>
+            <w:tcW w:w="895" w:type="dxa"/>
+            <w:shd w:val="clear" w:color="auto" w:fill="BFBFBF" w:themeFill="background1" w:themeFillShade="BF"/>
+          </w:tcPr>
+          <w:p>
+            <w:r>
+              <w:t>PR007</w:t>
+            </w:r>
+          </w:p>
+        </w:tc>
+        <w:tc>
+          <w:tcPr>
+            <w:tcW w:w="5400" w:type="dxa"/>
+          </w:tcPr>
+          <w:p>
+            <w:r>
+              <w:t>Professors must be able to access a calendar schedule.</w:t>
+            </w:r>
+          </w:p>
+        </w:tc>
+        <w:tc>
+          <w:tcPr>
+            <w:tcW w:w="2078" w:type="dxa"/>
+          </w:tcPr>
+          <w:p>
+            <w:r>
+              <w:t>So professors can see a visual of their courses</w:t>
+            </w:r>
+          </w:p>
+        </w:tc>
+        <w:tc>
+          <w:tcPr>
+            <w:tcW w:w="977" w:type="dxa"/>
+          </w:tcPr>
+          <w:p>
+            <w:r>
+              <w:t>H</w:t>
+            </w:r>
+          </w:p>
+        </w:tc>
+      </w:tr>
+      <w:tr>
+        <w:tc>
+          <w:tcPr>
+            <w:tcW w:w="895" w:type="dxa"/>
+            <w:shd w:val="clear" w:color="auto" w:fill="BFBFBF" w:themeFill="background1" w:themeFillShade="BF"/>
+          </w:tcPr>
+          <w:p>
+            <w:r>
+              <w:t>PR008</w:t>
+            </w:r>
+          </w:p>
+        </w:tc>
+        <w:tc>
+          <w:tcPr>
+            <w:tcW w:w="5400" w:type="dxa"/>
+          </w:tcPr>
+          <w:p>
+            <w:r>
+              <w:t>The hours of professors instruct must be kept track of.</w:t>
+            </w:r>
+          </w:p>
+        </w:tc>
+        <w:tc>
+          <w:tcPr>
+            <w:tcW w:w="2078" w:type="dxa"/>
+          </w:tcPr>
+          <w:p>
+            <w:r>
+              <w:t>So professors don’t go over their teaching limit</w:t>
+            </w:r>
+          </w:p>
+        </w:tc>
+        <w:tc>
+          <w:tcPr>
+            <w:tcW w:w="977" w:type="dxa"/>
+          </w:tcPr>
+          <w:p>
+            <w:r>
+              <w:t>H</w:t>
+            </w:r>
+          </w:p>
+        </w:tc>
+      </w:tr>
+      <w:tr>
+        <w:tc>
+          <w:tcPr>
+            <w:tcW w:w="895" w:type="dxa"/>
+            <w:shd w:val="clear" w:color="auto" w:fill="BFBFBF" w:themeFill="background1" w:themeFillShade="BF"/>
+          </w:tcPr>
+          <w:p>
+            <w:r>
+              <w:t>PR009</w:t>
+            </w:r>
+          </w:p>
+        </w:tc>
+        <w:tc>
+          <w:tcPr>
+            <w:tcW w:w="5400" w:type="dxa"/>
+          </w:tcPr>
+          <w:p>
+            <w:r>
+              <w:t>Professors must be provided information of the initial professor that already has a preferred time they want</w:t>
+            </w:r>
+            <w:r>
+              <w:t>.</w:t>
+            </w:r>
+          </w:p>
+        </w:tc>
+        <w:tc>
+          <w:tcPr>
+            <w:tcW w:w="2078" w:type="dxa"/>
+          </w:tcPr>
+          <w:p>
+            <w:r>
+              <w:t>So professors can discuss how to resolve conflicts</w:t>
+            </w:r>
+          </w:p>
+        </w:tc>
+        <w:tc>
+          <w:tcPr>
+            <w:tcW w:w="977" w:type="dxa"/>
+          </w:tcPr>
+          <w:p>
+            <w:r>
+              <w:t>M</w:t>
+            </w:r>
+          </w:p>
+        </w:tc>
+      </w:tr>
+      <w:tr>
+        <w:tc>
+          <w:tcPr>
+            <w:tcW w:w="895" w:type="dxa"/>
+            <w:shd w:val="clear" w:color="auto" w:fill="BFBFBF" w:themeFill="background1" w:themeFillShade="BF"/>
+          </w:tcPr>
+          <w:p>
+            <w:r>
+              <w:t>AD001</w:t>
+            </w:r>
+          </w:p>
+        </w:tc>
+        <w:tc>
+          <w:tcPr>
+            <w:tcW w:w="5400" w:type="dxa"/>
+          </w:tcPr>
+          <w:p>
+            <w:r>
+              <w:t>Administrators must be able to add and remove courses and sections.</w:t>
+            </w:r>
+          </w:p>
+        </w:tc>
+        <w:tc>
+          <w:tcPr>
+            <w:tcW w:w="2078" w:type="dxa"/>
+          </w:tcPr>
+          <w:p>
+            <w:r>
+              <w:t>To be able to modify any last minute changes</w:t>
+            </w:r>
+          </w:p>
+        </w:tc>
+        <w:tc>
+          <w:tcPr>
+            <w:tcW w:w="977" w:type="dxa"/>
+          </w:tcPr>
+          <w:p>
+            <w:r>
+              <w:t>H</w:t>
+            </w:r>
+          </w:p>
+        </w:tc>
+      </w:tr>
+      <w:tr>
+        <w:tc>
+          <w:tcPr>
+            <w:tcW w:w="895" w:type="dxa"/>
+            <w:shd w:val="clear" w:color="auto" w:fill="BFBFBF" w:themeFill="background1" w:themeFillShade="BF"/>
+          </w:tcPr>
+          <w:p>
+            <w:r>
+              <w:t>AD002</w:t>
+            </w:r>
+          </w:p>
+        </w:tc>
+        <w:tc>
+          <w:tcPr>
+            <w:tcW w:w="5400" w:type="dxa"/>
+          </w:tcPr>
+          <w:p>
+            <w:r>
+              <w:t>Administrators must be able to use a simple filter using course number and sections.</w:t>
+            </w:r>
+          </w:p>
+        </w:tc>
+        <w:tc>
+          <w:tcPr>
+            <w:tcW w:w="2078" w:type="dxa"/>
+          </w:tcPr>
+          <w:p>
+            <w:r>
+              <w:t>To more easily find classes</w:t>
+            </w:r>
+          </w:p>
+        </w:tc>
+        <w:tc>
+          <w:tcPr>
+            <w:tcW w:w="977" w:type="dxa"/>
+          </w:tcPr>
+          <w:p>
+            <w:r>
+              <w:t>M</w:t>
+            </w:r>
+          </w:p>
+        </w:tc>
+      </w:tr>
+      <w:tr>
+        <w:tc>
+          <w:tcPr>
+            <w:tcW w:w="895" w:type="dxa"/>
+            <w:shd w:val="clear" w:color="auto" w:fill="BFBFBF" w:themeFill="background1" w:themeFillShade="BF"/>
+          </w:tcPr>
+          <w:p>
+            <w:r>
+              <w:t>AD003</w:t>
+            </w:r>
+          </w:p>
+        </w:tc>
+        <w:tc>
+          <w:tcPr>
+            <w:tcW w:w="5400" w:type="dxa"/>
+          </w:tcPr>
+          <w:p>
+            <w:r>
+              <w:t>Administrators must be able to use a complex filter using a course’s: Course Registration Number, Title, Section, Time and day, Class number, and Instructor</w:t>
+            </w:r>
+          </w:p>
+        </w:tc>
+        <w:tc>
+          <w:tcPr>
+            <w:tcW w:w="2078" w:type="dxa"/>
+          </w:tcPr>
+          <w:p>
+            <w:r>
+              <w:t>To more easily find classes simple filters don’t find</w:t>
+            </w:r>
+          </w:p>
+        </w:tc>
+        <w:tc>
+          <w:tcPr>
+            <w:tcW w:w="977" w:type="dxa"/>
+          </w:tcPr>
+          <w:p>
+            <w:r>
+              <w:t>L</w:t>
+            </w:r>
+          </w:p>
+        </w:tc>
+      </w:tr>
+      <w:tr>
+        <w:tc>
+          <w:tcPr>
+            <w:tcW w:w="895" w:type="dxa"/>
+            <w:shd w:val="clear" w:color="auto" w:fill="BFBFBF" w:themeFill="background1" w:themeFillShade="BF"/>
+          </w:tcPr>
+          <w:p>
             <w:r>
               <w:lastRenderedPageBreak/>
-              <w:t>grants to easily get the class they need</w:t>
+              <w:t>AD004</w:t>
+            </w:r>
+          </w:p>
+        </w:tc>
+        <w:tc>
+          <w:tcPr>
+            <w:tcW w:w="5400" w:type="dxa"/>
+          </w:tcPr>
+          <w:p>
+            <w:r>
+              <w:t>Administrators must be able to see a professor’s total hours of teaching based on the classes the professor registered for.</w:t>
+            </w:r>
+          </w:p>
+        </w:tc>
+        <w:tc>
+          <w:tcPr>
+            <w:tcW w:w="2078" w:type="dxa"/>
+          </w:tcPr>
+          <w:p>
+            <w:r>
+              <w:t>To see professors over their teaching limit</w:t>
             </w:r>
           </w:p>
         </w:tc>
@@ -575,7 +1161,6 @@
           </w:tcPr>
           <w:p>
             <w:r>
-              <w:lastRenderedPageBreak/>
               <w:t>H</w:t>
             </w:r>
           </w:p>
@@ -589,7 +1174,7 @@
           </w:tcPr>
           <w:p>
             <w:r>
-              <w:t>PR004</w:t>
+              <w:t>AD005</w:t>
             </w:r>
           </w:p>
         </w:tc>
@@ -599,7 +1184,7 @@
           </w:tcPr>
           <w:p>
             <w:r>
-              <w:t>Preferences must be fixed.</w:t>
+              <w:t>Administrators must be able to upload classes into Microsoft Excel.</w:t>
             </w:r>
           </w:p>
         </w:tc>
@@ -609,7 +1194,10 @@
           </w:tcPr>
           <w:p>
             <w:r>
-              <w:t>To show important professors with high priority</w:t>
+              <w:t xml:space="preserve">So admins can add </w:t>
+            </w:r>
+            <w:r>
+              <w:t>or archive classes</w:t>
             </w:r>
           </w:p>
         </w:tc>
@@ -619,6 +1207,55 @@
           </w:tcPr>
           <w:p>
             <w:r>
+              <w:t>M</w:t>
+            </w:r>
+          </w:p>
+        </w:tc>
+      </w:tr>
+      <w:tr>
+        <w:tc>
+          <w:tcPr>
+            <w:tcW w:w="895" w:type="dxa"/>
+            <w:shd w:val="clear" w:color="auto" w:fill="BFBFBF" w:themeFill="background1" w:themeFillShade="BF"/>
+          </w:tcPr>
+          <w:p>
+            <w:r>
+              <w:t>AD006</w:t>
+            </w:r>
+          </w:p>
+        </w:tc>
+        <w:tc>
+          <w:tcPr>
+            <w:tcW w:w="5400" w:type="dxa"/>
+          </w:tcPr>
+          <w:p>
+            <w:r>
+              <w:t>Administrators must be able to download classes from Microsoft Excel.</w:t>
+            </w:r>
+          </w:p>
+        </w:tc>
+        <w:tc>
+          <w:tcPr>
+            <w:tcW w:w="2078" w:type="dxa"/>
+          </w:tcPr>
+          <w:p>
+            <w:r>
+              <w:t xml:space="preserve">So admins can add </w:t>
+            </w:r>
+            <w:r>
+              <w:t xml:space="preserve">or archive </w:t>
+            </w:r>
+            <w:r>
+              <w:t>classes</w:t>
+            </w:r>
+          </w:p>
+        </w:tc>
+        <w:tc>
+          <w:tcPr>
+            <w:tcW w:w="977" w:type="dxa"/>
+          </w:tcPr>
+          <w:p>
+            <w:r>
               <w:t>H</w:t>
             </w:r>
           </w:p>
@@ -632,7 +1269,7 @@
           </w:tcPr>
           <w:p>
             <w:r>
-              <w:t>PR005</w:t>
+              <w:t>AD007</w:t>
             </w:r>
           </w:p>
         </w:tc>
@@ -642,7 +1279,7 @@
           </w:tcPr>
           <w:p>
             <w:r>
-              <w:t>Professors must be able to add times they are available.</w:t>
+              <w:t>Administrators must be able to download professor data from Microsoft Excel.</w:t>
             </w:r>
           </w:p>
         </w:tc>
@@ -652,10 +1289,7 @@
           </w:tcPr>
           <w:p>
             <w:r>
-              <w:t>To show</w:t>
-            </w:r>
-            <w:r>
-              <w:t xml:space="preserve"> times professors can teach</w:t>
+              <w:t>So admins can archive professor data</w:t>
             </w:r>
           </w:p>
         </w:tc>
@@ -678,7 +1312,7 @@
           </w:tcPr>
           <w:p>
             <w:r>
-              <w:t>PR006</w:t>
+              <w:t>AD008</w:t>
             </w:r>
           </w:p>
         </w:tc>
@@ -688,7 +1322,7 @@
           </w:tcPr>
           <w:p>
             <w:r>
-              <w:t>Professors must be able to add times they are not available.</w:t>
+              <w:t>Administrators must be able to control entire sections of course data.</w:t>
             </w:r>
           </w:p>
         </w:tc>
@@ -698,7 +1332,7 @@
           </w:tcPr>
           <w:p>
             <w:r>
-              <w:t>To show times professors absolutely cannot teach</w:t>
+              <w:t>To more easily modify classes</w:t>
             </w:r>
           </w:p>
         </w:tc>
@@ -708,7 +1342,7 @@
           </w:tcPr>
           <w:p>
             <w:r>
-              <w:t>H</w:t>
+              <w:t>L</w:t>
             </w:r>
           </w:p>
         </w:tc>
@@ -721,7 +1355,7 @@
           </w:tcPr>
           <w:p>
             <w:r>
-              <w:t>PR007</w:t>
+              <w:t>AD009</w:t>
             </w:r>
           </w:p>
         </w:tc>
@@ -731,7 +1365,7 @@
           </w:tcPr>
           <w:p>
             <w:r>
-              <w:t>Professors must be able to access a calendar schedule.</w:t>
+              <w:t>Administrators must see overlaps within the calendar schedule.</w:t>
             </w:r>
           </w:p>
         </w:tc>
@@ -741,7 +1375,7 @@
           </w:tcPr>
           <w:p>
             <w:r>
-              <w:t>So professors can see a visual of their courses</w:t>
+              <w:t>To see where conflicts are</w:t>
             </w:r>
           </w:p>
         </w:tc>
@@ -751,7 +1385,7 @@
           </w:tcPr>
           <w:p>
             <w:r>
-              <w:t>H</w:t>
+              <w:t>M</w:t>
             </w:r>
           </w:p>
         </w:tc>
@@ -764,7 +1398,7 @@
           </w:tcPr>
           <w:p>
             <w:r>
-              <w:t>PR008</w:t>
+              <w:t>AD010</w:t>
             </w:r>
           </w:p>
         </w:tc>
@@ -774,7 +1408,7 @@
           </w:tcPr>
           <w:p>
             <w:r>
-              <w:t>The hours of professors instruct must be kept track of.</w:t>
+              <w:t>Visual filters must be implemented to show which classes have conflicts and which do not have conflicts.</w:t>
             </w:r>
           </w:p>
         </w:tc>
@@ -784,7 +1418,7 @@
           </w:tcPr>
           <w:p>
             <w:r>
-              <w:t>So professors don’t go over their teaching limit</w:t>
+              <w:t>So it is easier to see where conflicts are</w:t>
             </w:r>
           </w:p>
         </w:tc>
@@ -794,7 +1428,7 @@
           </w:tcPr>
           <w:p>
             <w:r>
-              <w:t>H</w:t>
+              <w:t>L</w:t>
             </w:r>
           </w:p>
         </w:tc>
@@ -807,492 +1441,6 @@
           </w:tcPr>
           <w:p>
             <w:r>
-              <w:t>PR009</w:t>
-            </w:r>
-          </w:p>
-        </w:tc>
-        <w:tc>
-          <w:tcPr>
-            <w:tcW w:w="5400" w:type="dxa"/>
-          </w:tcPr>
-          <w:p>
-            <w:r>
-              <w:t>Professors must be provided information of the initial professor that already has a preferred time they want</w:t>
-            </w:r>
-            <w:r>
-              <w:t>.</w:t>
-            </w:r>
-          </w:p>
-        </w:tc>
-        <w:tc>
-          <w:tcPr>
-            <w:tcW w:w="2078" w:type="dxa"/>
-          </w:tcPr>
-          <w:p>
-            <w:r>
-              <w:t>So professors can discuss how to resolve conflicts</w:t>
-            </w:r>
-          </w:p>
-        </w:tc>
-        <w:tc>
-          <w:tcPr>
-            <w:tcW w:w="977" w:type="dxa"/>
-          </w:tcPr>
-          <w:p>
-            <w:r>
-              <w:t>M</w:t>
-            </w:r>
-          </w:p>
-        </w:tc>
-      </w:tr>
-      <w:tr>
-        <w:tc>
-          <w:tcPr>
-            <w:tcW w:w="895" w:type="dxa"/>
-            <w:shd w:val="clear" w:color="auto" w:fill="BFBFBF" w:themeFill="background1" w:themeFillShade="BF"/>
-          </w:tcPr>
-          <w:p>
-            <w:r>
-              <w:t>AD001</w:t>
-            </w:r>
-          </w:p>
-        </w:tc>
-        <w:tc>
-          <w:tcPr>
-            <w:tcW w:w="5400" w:type="dxa"/>
-          </w:tcPr>
-          <w:p>
-            <w:r>
-              <w:t>Administrators must be able to add and remove courses and sections.</w:t>
-            </w:r>
-          </w:p>
-        </w:tc>
-        <w:tc>
-          <w:tcPr>
-            <w:tcW w:w="2078" w:type="dxa"/>
-          </w:tcPr>
-          <w:p>
-            <w:r>
-              <w:t>To be able to modify any last minute changes</w:t>
-            </w:r>
-          </w:p>
-        </w:tc>
-        <w:tc>
-          <w:tcPr>
-            <w:tcW w:w="977" w:type="dxa"/>
-          </w:tcPr>
-          <w:p>
-            <w:r>
-              <w:t>H</w:t>
-            </w:r>
-          </w:p>
-        </w:tc>
-      </w:tr>
-      <w:tr>
-        <w:tc>
-          <w:tcPr>
-            <w:tcW w:w="895" w:type="dxa"/>
-            <w:shd w:val="clear" w:color="auto" w:fill="BFBFBF" w:themeFill="background1" w:themeFillShade="BF"/>
-          </w:tcPr>
-          <w:p>
-            <w:r>
-              <w:t>AD002</w:t>
-            </w:r>
-          </w:p>
-        </w:tc>
-        <w:tc>
-          <w:tcPr>
-            <w:tcW w:w="5400" w:type="dxa"/>
-          </w:tcPr>
-          <w:p>
-            <w:r>
-              <w:t>Administrators must be able to use a simple filter using course number and sections.</w:t>
-            </w:r>
-          </w:p>
-        </w:tc>
-        <w:tc>
-          <w:tcPr>
-            <w:tcW w:w="2078" w:type="dxa"/>
-          </w:tcPr>
-          <w:p>
-            <w:r>
-              <w:t>To more easily find classes</w:t>
-            </w:r>
-          </w:p>
-        </w:tc>
-        <w:tc>
-          <w:tcPr>
-            <w:tcW w:w="977" w:type="dxa"/>
-          </w:tcPr>
-          <w:p>
-            <w:r>
-              <w:t>M</w:t>
-            </w:r>
-          </w:p>
-        </w:tc>
-      </w:tr>
-      <w:tr>
-        <w:tc>
-          <w:tcPr>
-            <w:tcW w:w="895" w:type="dxa"/>
-            <w:shd w:val="clear" w:color="auto" w:fill="BFBFBF" w:themeFill="background1" w:themeFillShade="BF"/>
-          </w:tcPr>
-          <w:p>
-            <w:r>
-              <w:t>AD003</w:t>
-            </w:r>
-          </w:p>
-        </w:tc>
-        <w:tc>
-          <w:tcPr>
-            <w:tcW w:w="5400" w:type="dxa"/>
-          </w:tcPr>
-          <w:p>
-            <w:r>
-              <w:t>Administrators must be able to use a complex filter using a course’s: Course Registration Number, Title, Section, Time and day, Class number, and Instructor</w:t>
-            </w:r>
-          </w:p>
-        </w:tc>
-        <w:tc>
-          <w:tcPr>
-            <w:tcW w:w="2078" w:type="dxa"/>
-          </w:tcPr>
-          <w:p>
-            <w:r>
-              <w:t>To more easily find classes simple filters don’t find</w:t>
-            </w:r>
-          </w:p>
-        </w:tc>
-        <w:tc>
-          <w:tcPr>
-            <w:tcW w:w="977" w:type="dxa"/>
-          </w:tcPr>
-          <w:p>
-            <w:r>
-              <w:t>L</w:t>
-            </w:r>
-          </w:p>
-        </w:tc>
-      </w:tr>
-      <w:tr>
-        <w:tc>
-          <w:tcPr>
-            <w:tcW w:w="895" w:type="dxa"/>
-            <w:shd w:val="clear" w:color="auto" w:fill="BFBFBF" w:themeFill="background1" w:themeFillShade="BF"/>
-          </w:tcPr>
-          <w:p>
-            <w:r>
-              <w:t>AD004</w:t>
-            </w:r>
-          </w:p>
-        </w:tc>
-        <w:tc>
-          <w:tcPr>
-            <w:tcW w:w="5400" w:type="dxa"/>
-          </w:tcPr>
-          <w:p>
-            <w:r>
-              <w:t>Administrators must be able to see a professor’s total hours of teaching based on the classes the professor registered for.</w:t>
-            </w:r>
-          </w:p>
-        </w:tc>
-        <w:tc>
-          <w:tcPr>
-            <w:tcW w:w="2078" w:type="dxa"/>
-          </w:tcPr>
-          <w:p>
-            <w:r>
-              <w:t>To see professors over their teaching limit</w:t>
-            </w:r>
-          </w:p>
-        </w:tc>
-        <w:tc>
-          <w:tcPr>
-            <w:tcW w:w="977" w:type="dxa"/>
-          </w:tcPr>
-          <w:p>
-            <w:r>
-              <w:t>H</w:t>
-            </w:r>
-          </w:p>
-        </w:tc>
-      </w:tr>
-      <w:tr>
-        <w:tc>
-          <w:tcPr>
-            <w:tcW w:w="895" w:type="dxa"/>
-            <w:shd w:val="clear" w:color="auto" w:fill="BFBFBF" w:themeFill="background1" w:themeFillShade="BF"/>
-          </w:tcPr>
-          <w:p>
-            <w:r>
-              <w:t>AD005</w:t>
-            </w:r>
-          </w:p>
-        </w:tc>
-        <w:tc>
-          <w:tcPr>
-            <w:tcW w:w="5400" w:type="dxa"/>
-          </w:tcPr>
-          <w:p>
-            <w:r>
-              <w:t>Administrators must be able to upload classes into Microsoft Excel.</w:t>
-            </w:r>
-          </w:p>
-        </w:tc>
-        <w:tc>
-          <w:tcPr>
-            <w:tcW w:w="2078" w:type="dxa"/>
-          </w:tcPr>
-          <w:p>
-            <w:r>
-              <w:t xml:space="preserve">So admins can add </w:t>
-            </w:r>
-            <w:r>
-              <w:t>or archive classes</w:t>
-            </w:r>
-          </w:p>
-        </w:tc>
-        <w:tc>
-          <w:tcPr>
-            <w:tcW w:w="977" w:type="dxa"/>
-          </w:tcPr>
-          <w:p>
-            <w:r>
-              <w:t>M</w:t>
-            </w:r>
-          </w:p>
-        </w:tc>
-      </w:tr>
-      <w:tr>
-        <w:tc>
-          <w:tcPr>
-            <w:tcW w:w="895" w:type="dxa"/>
-            <w:shd w:val="clear" w:color="auto" w:fill="BFBFBF" w:themeFill="background1" w:themeFillShade="BF"/>
-          </w:tcPr>
-          <w:p>
-            <w:r>
-              <w:t>AD006</w:t>
-            </w:r>
-          </w:p>
-        </w:tc>
-        <w:tc>
-          <w:tcPr>
-            <w:tcW w:w="5400" w:type="dxa"/>
-          </w:tcPr>
-          <w:p>
-            <w:r>
-              <w:t>Administrators must be able to download classes from Microsoft Excel.</w:t>
-            </w:r>
-          </w:p>
-        </w:tc>
-        <w:tc>
-          <w:tcPr>
-            <w:tcW w:w="2078" w:type="dxa"/>
-          </w:tcPr>
-          <w:p>
-            <w:r>
-              <w:t xml:space="preserve">So admins can add </w:t>
-            </w:r>
-            <w:r>
-              <w:t xml:space="preserve">or archive </w:t>
-            </w:r>
-            <w:r>
-              <w:t>classes</w:t>
-            </w:r>
-          </w:p>
-        </w:tc>
-        <w:tc>
-          <w:tcPr>
-            <w:tcW w:w="977" w:type="dxa"/>
-          </w:tcPr>
-          <w:p>
-            <w:r>
-              <w:t>H</w:t>
-            </w:r>
-          </w:p>
-        </w:tc>
-      </w:tr>
-      <w:tr>
-        <w:tc>
-          <w:tcPr>
-            <w:tcW w:w="895" w:type="dxa"/>
-            <w:shd w:val="clear" w:color="auto" w:fill="BFBFBF" w:themeFill="background1" w:themeFillShade="BF"/>
-          </w:tcPr>
-          <w:p>
-            <w:r>
-              <w:t>AD007</w:t>
-            </w:r>
-          </w:p>
-        </w:tc>
-        <w:tc>
-          <w:tcPr>
-            <w:tcW w:w="5400" w:type="dxa"/>
-          </w:tcPr>
-          <w:p>
-            <w:r>
-              <w:t>Administrators must be able to download professor data from Microsoft Excel.</w:t>
-            </w:r>
-          </w:p>
-        </w:tc>
-        <w:tc>
-          <w:tcPr>
-            <w:tcW w:w="2078" w:type="dxa"/>
-          </w:tcPr>
-          <w:p>
-            <w:r>
-              <w:t>So admins can archive professor data</w:t>
-            </w:r>
-          </w:p>
-        </w:tc>
-        <w:tc>
-          <w:tcPr>
-            <w:tcW w:w="977" w:type="dxa"/>
-          </w:tcPr>
-          <w:p>
-            <w:r>
-              <w:t>H</w:t>
-            </w:r>
-          </w:p>
-        </w:tc>
-      </w:tr>
-      <w:tr>
-        <w:tc>
-          <w:tcPr>
-            <w:tcW w:w="895" w:type="dxa"/>
-            <w:shd w:val="clear" w:color="auto" w:fill="BFBFBF" w:themeFill="background1" w:themeFillShade="BF"/>
-          </w:tcPr>
-          <w:p>
-            <w:r>
-              <w:t>AD008</w:t>
-            </w:r>
-          </w:p>
-        </w:tc>
-        <w:tc>
-          <w:tcPr>
-            <w:tcW w:w="5400" w:type="dxa"/>
-          </w:tcPr>
-          <w:p>
-            <w:r>
-              <w:t>Administrators must be able to control entire sections of course data.</w:t>
-            </w:r>
-          </w:p>
-        </w:tc>
-        <w:tc>
-          <w:tcPr>
-            <w:tcW w:w="2078" w:type="dxa"/>
-          </w:tcPr>
-          <w:p>
-            <w:r>
-              <w:t>To more easily modify classes</w:t>
-            </w:r>
-          </w:p>
-        </w:tc>
-        <w:tc>
-          <w:tcPr>
-            <w:tcW w:w="977" w:type="dxa"/>
-          </w:tcPr>
-          <w:p>
-            <w:r>
-              <w:t>L</w:t>
-            </w:r>
-          </w:p>
-        </w:tc>
-      </w:tr>
-      <w:tr>
-        <w:tc>
-          <w:tcPr>
-            <w:tcW w:w="895" w:type="dxa"/>
-            <w:shd w:val="clear" w:color="auto" w:fill="BFBFBF" w:themeFill="background1" w:themeFillShade="BF"/>
-          </w:tcPr>
-          <w:p>
-            <w:r>
-              <w:t>AD009</w:t>
-            </w:r>
-          </w:p>
-        </w:tc>
-        <w:tc>
-          <w:tcPr>
-            <w:tcW w:w="5400" w:type="dxa"/>
-          </w:tcPr>
-          <w:p>
-            <w:r>
-              <w:t>Administrators must see overlaps within the calendar schedule.</w:t>
-            </w:r>
-          </w:p>
-        </w:tc>
-        <w:tc>
-          <w:tcPr>
-            <w:tcW w:w="2078" w:type="dxa"/>
-          </w:tcPr>
-          <w:p>
-            <w:r>
-              <w:t>To see where conflicts are</w:t>
-            </w:r>
-          </w:p>
-        </w:tc>
-        <w:tc>
-          <w:tcPr>
-            <w:tcW w:w="977" w:type="dxa"/>
-          </w:tcPr>
-          <w:p>
-            <w:r>
-              <w:t>M</w:t>
-            </w:r>
-          </w:p>
-        </w:tc>
-      </w:tr>
-      <w:tr>
-        <w:tc>
-          <w:tcPr>
-            <w:tcW w:w="895" w:type="dxa"/>
-            <w:shd w:val="clear" w:color="auto" w:fill="BFBFBF" w:themeFill="background1" w:themeFillShade="BF"/>
-          </w:tcPr>
-          <w:p>
-            <w:r>
-              <w:t>AD010</w:t>
-            </w:r>
-          </w:p>
-        </w:tc>
-        <w:tc>
-          <w:tcPr>
-            <w:tcW w:w="5400" w:type="dxa"/>
-          </w:tcPr>
-          <w:p>
-            <w:r>
-              <w:t>Visual filters must be implemented to show which classes have conflicts and which do not have conflicts.</w:t>
-            </w:r>
-          </w:p>
-        </w:tc>
-        <w:tc>
-          <w:tcPr>
-            <w:tcW w:w="2078" w:type="dxa"/>
-          </w:tcPr>
-          <w:p>
-            <w:r>
-              <w:t>So it is easier to see where conflicts are</w:t>
-            </w:r>
-          </w:p>
-        </w:tc>
-        <w:tc>
-          <w:tcPr>
-            <w:tcW w:w="977" w:type="dxa"/>
-          </w:tcPr>
-          <w:p>
-            <w:r>
-              <w:t>L</w:t>
-            </w:r>
-          </w:p>
-        </w:tc>
-      </w:tr>
-      <w:tr>
-        <w:tc>
-          <w:tcPr>
-            <w:tcW w:w="895" w:type="dxa"/>
-            <w:shd w:val="clear" w:color="auto" w:fill="BFBFBF" w:themeFill="background1" w:themeFillShade="BF"/>
-          </w:tcPr>
-          <w:p>
-            <w:r>
-              <w:lastRenderedPageBreak/>
               <w:t>AD011</w:t>
             </w:r>
           </w:p>
@@ -1718,6 +1866,7 @@
           </w:tcPr>
           <w:p>
             <w:r>
+              <w:lastRenderedPageBreak/>
               <w:t>NR008</w:t>
             </w:r>
           </w:p>
@@ -1778,8 +1927,8 @@
       </w:tblPr>
       <w:tblGrid>
         <w:gridCol w:w="910"/>
-        <w:gridCol w:w="5388"/>
-        <w:gridCol w:w="2073"/>
+        <w:gridCol w:w="5387"/>
+        <w:gridCol w:w="2074"/>
         <w:gridCol w:w="979"/>
       </w:tblGrid>
       <w:tr>
@@ -1895,23 +2044,10 @@
           </w:tcPr>
           <w:p>
             <w:r>
-              <w:t>GGC’s information of their professors, administrators, and courses must be implemented into the system.</w:t>
-            </w:r>
-          </w:p>
-          <w:p/>
-          <w:p>
-            <w:r>
-              <w:t xml:space="preserve">Course information includes: Course registration number (CRN), Department, Course number, Course </w:t>
-            </w:r>
-            <w:r>
-              <w:lastRenderedPageBreak/>
-              <w:t>title, Section number, Days and time the course is taught, Classroom number, and Instructor</w:t>
-            </w:r>
-          </w:p>
-          <w:p/>
-          <w:p>
-            <w:r>
-              <w:t>Professor/Administrator information includes: Email, Name, number of hours instructing, Schedule of registered courses (Courses professor will be instructing, section number of course, days and time of course, and classroom course is located in)</w:t>
+              <w:t>There must be a way to keep</w:t>
+            </w:r>
+            <w:r>
+              <w:t xml:space="preserve"> track of the Schedule’s data of courses, administrators, and professors.</w:t>
             </w:r>
           </w:p>
         </w:tc>
@@ -1921,8 +2057,7 @@
           </w:tcPr>
           <w:p>
             <w:r>
-              <w:lastRenderedPageBreak/>
-              <w:t>So the Scheduler can have the data it needs for the professors to register in courses, and so admins can be identified</w:t>
+              <w:t>To allow GGC to keep track of data for business reasons and to ensure all courses have an instructor</w:t>
             </w:r>
           </w:p>
         </w:tc>
@@ -1933,6 +2068,49 @@
           <w:p>
             <w:r>
               <w:t>H</w:t>
+            </w:r>
+          </w:p>
+        </w:tc>
+      </w:tr>
+      <w:tr>
+        <w:tc>
+          <w:tcPr>
+            <w:tcW w:w="895" w:type="dxa"/>
+            <w:shd w:val="clear" w:color="auto" w:fill="BFBFBF" w:themeFill="background1" w:themeFillShade="BF"/>
+          </w:tcPr>
+          <w:p>
+            <w:r>
+              <w:t>DR003</w:t>
+            </w:r>
+          </w:p>
+        </w:tc>
+        <w:tc>
+          <w:tcPr>
+            <w:tcW w:w="5400" w:type="dxa"/>
+          </w:tcPr>
+          <w:p>
+            <w:r>
+              <w:t>An activity log may be implemented.</w:t>
+            </w:r>
+          </w:p>
+        </w:tc>
+        <w:tc>
+          <w:tcPr>
+            <w:tcW w:w="2076" w:type="dxa"/>
+          </w:tcPr>
+          <w:p>
+            <w:r>
+              <w:t>To keep track of changes and to fix errors</w:t>
+            </w:r>
+          </w:p>
+        </w:tc>
+        <w:tc>
+          <w:tcPr>
+            <w:tcW w:w="979" w:type="dxa"/>
+          </w:tcPr>
+          <w:p>
+            <w:r>
+              <w:t>L</w:t>
             </w:r>
           </w:p>
         </w:tc>

</xml_diff>